<commit_message>
Presentation, Workbook and Chetsheet update for Lab0
</commit_message>
<xml_diff>
--- a/documentation/Cheatsheet.docx
+++ b/documentation/Cheatsheet.docx
@@ -120,7 +120,6 @@
           <w:color w:val="404040"/>
         </w:rPr>
       </w:pPr>
-      <w:proofErr w:type="spellStart"/>
       <w:r>
         <w:rPr>
           <w:rFonts w:ascii="Adobe Clean" w:hAnsi="Adobe Clean"/>
@@ -129,7 +128,6 @@
         </w:rPr>
         <w:t>Cheatsheet</w:t>
       </w:r>
-      <w:proofErr w:type="spellEnd"/>
     </w:p>
     <w:p>
       <w:pPr>
@@ -312,7 +310,6 @@
           <w:sz w:val="22"/>
         </w:rPr>
       </w:pPr>
-      <w:proofErr w:type="gramStart"/>
       <w:r>
         <w:rPr>
           <w:rFonts w:ascii="Adobe Clean" w:hAnsi="Adobe Clean"/>
@@ -321,31 +318,8 @@
           <w:color w:val="404040"/>
           <w:sz w:val="22"/>
         </w:rPr>
-        <w:t>twitter.com</w:t>
+        <w:t>twitter.com/mszulc</w:t>
       </w:r>
-      <w:proofErr w:type="gramEnd"/>
-      <w:r>
-        <w:rPr>
-          <w:rFonts w:ascii="Adobe Clean" w:hAnsi="Adobe Clean"/>
-          <w:b w:val="0"/>
-          <w:smallCaps w:val="0"/>
-          <w:color w:val="404040"/>
-          <w:sz w:val="22"/>
-        </w:rPr>
-        <w:t>/</w:t>
-      </w:r>
-      <w:proofErr w:type="spellStart"/>
-      <w:r>
-        <w:rPr>
-          <w:rFonts w:ascii="Adobe Clean" w:hAnsi="Adobe Clean"/>
-          <w:b w:val="0"/>
-          <w:smallCaps w:val="0"/>
-          <w:color w:val="404040"/>
-          <w:sz w:val="22"/>
-        </w:rPr>
-        <w:t>mszulc</w:t>
-      </w:r>
-      <w:proofErr w:type="spellEnd"/>
     </w:p>
     <w:p>
       <w:pPr>
@@ -411,7 +385,6 @@
           <w:docPartUnique/>
         </w:docPartObj>
       </w:sdtPr>
-      <w:sdtEndPr/>
       <w:sdtContent>
         <w:p>
           <w:pPr>
@@ -447,8 +420,6 @@
           <w:r>
             <w:fldChar w:fldCharType="separate"/>
           </w:r>
-          <w:bookmarkStart w:id="1" w:name="_GoBack"/>
-          <w:bookmarkEnd w:id="1"/>
           <w:r>
             <w:rPr>
               <w:noProof/>
@@ -763,16 +734,1201 @@
       <w:pPr>
         <w:pStyle w:val="Heading1"/>
       </w:pPr>
-      <w:bookmarkStart w:id="2" w:name="_Toc319235613"/>
+      <w:bookmarkStart w:id="1" w:name="_Toc319235613"/>
       <w:r>
         <w:lastRenderedPageBreak/>
         <w:t>Commerce Integration Framework – Cheat Sheet</w:t>
       </w:r>
-      <w:bookmarkEnd w:id="2"/>
+      <w:bookmarkEnd w:id="1"/>
       <w:r>
         <w:t xml:space="preserve"> </w:t>
       </w:r>
     </w:p>
+    <w:p/>
+    <w:p>
+      <w:pPr>
+        <w:pStyle w:val="Heading2"/>
+        <w:numPr>
+          <w:ilvl w:val="1"/>
+          <w:numId w:val="20"/>
+        </w:numPr>
+      </w:pPr>
+      <w:r>
+        <w:t>Key Commerce Items and JCR Locations</w:t>
+      </w:r>
+    </w:p>
+    <w:p/>
+    <w:tbl>
+      <w:tblPr>
+        <w:tblpPr w:leftFromText="180" w:rightFromText="180" w:vertAnchor="text" w:tblpXSpec="center" w:tblpY="1"/>
+        <w:tblOverlap w:val="never"/>
+        <w:tblW w:w="6400" w:type="dxa"/>
+        <w:tblCellMar>
+          <w:left w:w="0" w:type="dxa"/>
+          <w:right w:w="0" w:type="dxa"/>
+        </w:tblCellMar>
+        <w:tblLook w:val="0420" w:firstRow="1" w:lastRow="0" w:firstColumn="0" w:lastColumn="0" w:noHBand="0" w:noVBand="1"/>
+      </w:tblPr>
+      <w:tblGrid>
+        <w:gridCol w:w="3178"/>
+        <w:gridCol w:w="3222"/>
+      </w:tblGrid>
+      <w:tr>
+        <w:trPr>
+          <w:trHeight w:val="584"/>
+        </w:trPr>
+        <w:tc>
+          <w:tcPr>
+            <w:tcW w:w="3200" w:type="dxa"/>
+            <w:tcBorders>
+              <w:top w:val="single" w:sz="8" w:space="0" w:color="FFFFFF"/>
+              <w:left w:val="single" w:sz="8" w:space="0" w:color="FFFFFF"/>
+              <w:bottom w:val="single" w:sz="24" w:space="0" w:color="FFFFFF"/>
+              <w:right w:val="single" w:sz="8" w:space="0" w:color="FFFFFF"/>
+            </w:tcBorders>
+            <w:shd w:val="clear" w:color="auto" w:fill="C1D82F"/>
+            <w:tcMar>
+              <w:top w:w="72" w:type="dxa"/>
+              <w:left w:w="144" w:type="dxa"/>
+              <w:bottom w:w="72" w:type="dxa"/>
+              <w:right w:w="144" w:type="dxa"/>
+            </w:tcMar>
+            <w:hideMark/>
+          </w:tcPr>
+          <w:p>
+            <w:pPr>
+              <w:pStyle w:val="Heading2"/>
+              <w:numPr>
+                <w:ilvl w:val="0"/>
+                <w:numId w:val="0"/>
+              </w:numPr>
+              <w:rPr>
+                <w:lang w:val="en-AU"/>
+              </w:rPr>
+            </w:pPr>
+            <w:r>
+              <w:rPr>
+                <w:lang w:val="en-AU"/>
+              </w:rPr>
+              <w:t>Item</w:t>
+            </w:r>
+          </w:p>
+        </w:tc>
+        <w:tc>
+          <w:tcPr>
+            <w:tcW w:w="3200" w:type="dxa"/>
+            <w:tcBorders>
+              <w:top w:val="single" w:sz="8" w:space="0" w:color="FFFFFF"/>
+              <w:left w:val="single" w:sz="8" w:space="0" w:color="FFFFFF"/>
+              <w:bottom w:val="single" w:sz="24" w:space="0" w:color="FFFFFF"/>
+              <w:right w:val="single" w:sz="8" w:space="0" w:color="FFFFFF"/>
+            </w:tcBorders>
+            <w:shd w:val="clear" w:color="auto" w:fill="C1D82F"/>
+            <w:tcMar>
+              <w:top w:w="72" w:type="dxa"/>
+              <w:left w:w="144" w:type="dxa"/>
+              <w:bottom w:w="72" w:type="dxa"/>
+              <w:right w:w="144" w:type="dxa"/>
+            </w:tcMar>
+            <w:hideMark/>
+          </w:tcPr>
+          <w:p>
+            <w:pPr>
+              <w:pStyle w:val="Heading2"/>
+              <w:numPr>
+                <w:ilvl w:val="0"/>
+                <w:numId w:val="0"/>
+              </w:numPr>
+              <w:rPr>
+                <w:lang w:val="en-AU"/>
+              </w:rPr>
+            </w:pPr>
+            <w:r>
+              <w:rPr>
+                <w:lang w:val="en-AU"/>
+              </w:rPr>
+              <w:t>Location</w:t>
+            </w:r>
+          </w:p>
+        </w:tc>
+      </w:tr>
+      <w:tr>
+        <w:trPr>
+          <w:trHeight w:val="584"/>
+        </w:trPr>
+        <w:tc>
+          <w:tcPr>
+            <w:tcW w:w="3200" w:type="dxa"/>
+            <w:tcBorders>
+              <w:top w:val="single" w:sz="24" w:space="0" w:color="FFFFFF"/>
+              <w:left w:val="single" w:sz="8" w:space="0" w:color="FFFFFF"/>
+              <w:bottom w:val="single" w:sz="8" w:space="0" w:color="FFFFFF"/>
+              <w:right w:val="single" w:sz="8" w:space="0" w:color="FFFFFF"/>
+            </w:tcBorders>
+            <w:shd w:val="clear" w:color="auto" w:fill="E9F0CD"/>
+            <w:tcMar>
+              <w:top w:w="72" w:type="dxa"/>
+              <w:left w:w="144" w:type="dxa"/>
+              <w:bottom w:w="72" w:type="dxa"/>
+              <w:right w:w="144" w:type="dxa"/>
+            </w:tcMar>
+            <w:hideMark/>
+          </w:tcPr>
+          <w:p>
+            <w:pPr>
+              <w:pStyle w:val="Heading2"/>
+              <w:numPr>
+                <w:ilvl w:val="0"/>
+                <w:numId w:val="0"/>
+              </w:numPr>
+              <w:rPr>
+                <w:lang w:val="en-AU"/>
+              </w:rPr>
+            </w:pPr>
+            <w:r>
+              <w:rPr>
+                <w:lang w:val="en-AU"/>
+              </w:rPr>
+              <w:t>AEM PIM Commerce Provider</w:t>
+            </w:r>
+          </w:p>
+        </w:tc>
+        <w:tc>
+          <w:tcPr>
+            <w:tcW w:w="3200" w:type="dxa"/>
+            <w:tcBorders>
+              <w:top w:val="single" w:sz="24" w:space="0" w:color="FFFFFF"/>
+              <w:left w:val="single" w:sz="8" w:space="0" w:color="FFFFFF"/>
+              <w:bottom w:val="single" w:sz="8" w:space="0" w:color="FFFFFF"/>
+              <w:right w:val="single" w:sz="8" w:space="0" w:color="FFFFFF"/>
+            </w:tcBorders>
+            <w:shd w:val="clear" w:color="auto" w:fill="E9F0CD"/>
+            <w:tcMar>
+              <w:top w:w="72" w:type="dxa"/>
+              <w:left w:w="144" w:type="dxa"/>
+              <w:bottom w:w="72" w:type="dxa"/>
+              <w:right w:w="144" w:type="dxa"/>
+            </w:tcMar>
+            <w:hideMark/>
+          </w:tcPr>
+          <w:p>
+            <w:pPr>
+              <w:pStyle w:val="Heading2"/>
+              <w:numPr>
+                <w:ilvl w:val="0"/>
+                <w:numId w:val="0"/>
+              </w:numPr>
+              <w:rPr>
+                <w:lang w:val="en-AU"/>
+              </w:rPr>
+            </w:pPr>
+            <w:r>
+              <w:rPr>
+                <w:lang w:val="en-AU"/>
+              </w:rPr>
+              <w:t>/etc/commerce/products</w:t>
+            </w:r>
+          </w:p>
+        </w:tc>
+      </w:tr>
+      <w:tr>
+        <w:trPr>
+          <w:trHeight w:val="584"/>
+        </w:trPr>
+        <w:tc>
+          <w:tcPr>
+            <w:tcW w:w="3200" w:type="dxa"/>
+            <w:tcBorders>
+              <w:top w:val="single" w:sz="8" w:space="0" w:color="FFFFFF"/>
+              <w:left w:val="single" w:sz="8" w:space="0" w:color="FFFFFF"/>
+              <w:bottom w:val="single" w:sz="8" w:space="0" w:color="FFFFFF"/>
+              <w:right w:val="single" w:sz="8" w:space="0" w:color="FFFFFF"/>
+            </w:tcBorders>
+            <w:shd w:val="clear" w:color="auto" w:fill="F4F8E8"/>
+            <w:tcMar>
+              <w:top w:w="72" w:type="dxa"/>
+              <w:left w:w="144" w:type="dxa"/>
+              <w:bottom w:w="72" w:type="dxa"/>
+              <w:right w:w="144" w:type="dxa"/>
+            </w:tcMar>
+            <w:hideMark/>
+          </w:tcPr>
+          <w:p>
+            <w:pPr>
+              <w:pStyle w:val="Heading2"/>
+              <w:numPr>
+                <w:ilvl w:val="0"/>
+                <w:numId w:val="0"/>
+              </w:numPr>
+              <w:rPr>
+                <w:lang w:val="en-AU"/>
+              </w:rPr>
+            </w:pPr>
+            <w:r>
+              <w:rPr>
+                <w:lang w:val="en-AU"/>
+              </w:rPr>
+              <w:t>AEM Order</w:t>
+            </w:r>
+          </w:p>
+        </w:tc>
+        <w:tc>
+          <w:tcPr>
+            <w:tcW w:w="3200" w:type="dxa"/>
+            <w:tcBorders>
+              <w:top w:val="single" w:sz="8" w:space="0" w:color="FFFFFF"/>
+              <w:left w:val="single" w:sz="8" w:space="0" w:color="FFFFFF"/>
+              <w:bottom w:val="single" w:sz="8" w:space="0" w:color="FFFFFF"/>
+              <w:right w:val="single" w:sz="8" w:space="0" w:color="FFFFFF"/>
+            </w:tcBorders>
+            <w:shd w:val="clear" w:color="auto" w:fill="F4F8E8"/>
+            <w:tcMar>
+              <w:top w:w="72" w:type="dxa"/>
+              <w:left w:w="144" w:type="dxa"/>
+              <w:bottom w:w="72" w:type="dxa"/>
+              <w:right w:w="144" w:type="dxa"/>
+            </w:tcMar>
+            <w:hideMark/>
+          </w:tcPr>
+          <w:p>
+            <w:pPr>
+              <w:pStyle w:val="Heading2"/>
+              <w:numPr>
+                <w:ilvl w:val="0"/>
+                <w:numId w:val="0"/>
+              </w:numPr>
+              <w:rPr>
+                <w:lang w:val="en-AU"/>
+              </w:rPr>
+            </w:pPr>
+            <w:r>
+              <w:rPr>
+                <w:lang w:val="en-AU"/>
+              </w:rPr>
+              <w:t>/etc/commerce/orders</w:t>
+            </w:r>
+          </w:p>
+        </w:tc>
+      </w:tr>
+      <w:tr>
+        <w:trPr>
+          <w:trHeight w:val="584"/>
+        </w:trPr>
+        <w:tc>
+          <w:tcPr>
+            <w:tcW w:w="3200" w:type="dxa"/>
+            <w:tcBorders>
+              <w:top w:val="single" w:sz="8" w:space="0" w:color="FFFFFF"/>
+              <w:left w:val="single" w:sz="8" w:space="0" w:color="FFFFFF"/>
+              <w:bottom w:val="single" w:sz="8" w:space="0" w:color="FFFFFF"/>
+              <w:right w:val="single" w:sz="8" w:space="0" w:color="FFFFFF"/>
+            </w:tcBorders>
+            <w:shd w:val="clear" w:color="auto" w:fill="E9F0CD"/>
+            <w:tcMar>
+              <w:top w:w="72" w:type="dxa"/>
+              <w:left w:w="144" w:type="dxa"/>
+              <w:bottom w:w="72" w:type="dxa"/>
+              <w:right w:w="144" w:type="dxa"/>
+            </w:tcMar>
+            <w:hideMark/>
+          </w:tcPr>
+          <w:p>
+            <w:pPr>
+              <w:pStyle w:val="Heading2"/>
+              <w:numPr>
+                <w:ilvl w:val="0"/>
+                <w:numId w:val="0"/>
+              </w:numPr>
+              <w:rPr>
+                <w:lang w:val="en-AU"/>
+              </w:rPr>
+            </w:pPr>
+            <w:r>
+              <w:rPr>
+                <w:lang w:val="en-AU"/>
+              </w:rPr>
+              <w:t>AEM Payment Methods</w:t>
+            </w:r>
+          </w:p>
+        </w:tc>
+        <w:tc>
+          <w:tcPr>
+            <w:tcW w:w="3200" w:type="dxa"/>
+            <w:tcBorders>
+              <w:top w:val="single" w:sz="8" w:space="0" w:color="FFFFFF"/>
+              <w:left w:val="single" w:sz="8" w:space="0" w:color="FFFFFF"/>
+              <w:bottom w:val="single" w:sz="8" w:space="0" w:color="FFFFFF"/>
+              <w:right w:val="single" w:sz="8" w:space="0" w:color="FFFFFF"/>
+            </w:tcBorders>
+            <w:shd w:val="clear" w:color="auto" w:fill="E9F0CD"/>
+            <w:tcMar>
+              <w:top w:w="72" w:type="dxa"/>
+              <w:left w:w="144" w:type="dxa"/>
+              <w:bottom w:w="72" w:type="dxa"/>
+              <w:right w:w="144" w:type="dxa"/>
+            </w:tcMar>
+            <w:hideMark/>
+          </w:tcPr>
+          <w:p>
+            <w:pPr>
+              <w:pStyle w:val="Heading2"/>
+              <w:numPr>
+                <w:ilvl w:val="0"/>
+                <w:numId w:val="0"/>
+              </w:numPr>
+              <w:rPr>
+                <w:lang w:val="en-AU"/>
+              </w:rPr>
+            </w:pPr>
+            <w:r>
+              <w:rPr>
+                <w:lang w:val="en-AU"/>
+              </w:rPr>
+              <w:t>/etc/commerce/payment-methods</w:t>
+            </w:r>
+          </w:p>
+        </w:tc>
+      </w:tr>
+      <w:tr>
+        <w:trPr>
+          <w:trHeight w:val="584"/>
+        </w:trPr>
+        <w:tc>
+          <w:tcPr>
+            <w:tcW w:w="3200" w:type="dxa"/>
+            <w:tcBorders>
+              <w:top w:val="single" w:sz="8" w:space="0" w:color="FFFFFF"/>
+              <w:left w:val="single" w:sz="8" w:space="0" w:color="FFFFFF"/>
+              <w:bottom w:val="single" w:sz="8" w:space="0" w:color="FFFFFF"/>
+              <w:right w:val="single" w:sz="8" w:space="0" w:color="FFFFFF"/>
+            </w:tcBorders>
+            <w:shd w:val="clear" w:color="auto" w:fill="E9F0CD"/>
+            <w:tcMar>
+              <w:top w:w="72" w:type="dxa"/>
+              <w:left w:w="144" w:type="dxa"/>
+              <w:bottom w:w="72" w:type="dxa"/>
+              <w:right w:w="144" w:type="dxa"/>
+            </w:tcMar>
+          </w:tcPr>
+          <w:p>
+            <w:pPr>
+              <w:pStyle w:val="Heading2"/>
+              <w:numPr>
+                <w:ilvl w:val="0"/>
+                <w:numId w:val="0"/>
+              </w:numPr>
+              <w:rPr>
+                <w:lang w:val="en-AU"/>
+              </w:rPr>
+            </w:pPr>
+            <w:r>
+              <w:rPr>
+                <w:lang w:val="en-AU"/>
+              </w:rPr>
+              <w:t>AEM Shipping Methods</w:t>
+            </w:r>
+          </w:p>
+        </w:tc>
+        <w:tc>
+          <w:tcPr>
+            <w:tcW w:w="3200" w:type="dxa"/>
+            <w:tcBorders>
+              <w:top w:val="single" w:sz="8" w:space="0" w:color="FFFFFF"/>
+              <w:left w:val="single" w:sz="8" w:space="0" w:color="FFFFFF"/>
+              <w:bottom w:val="single" w:sz="8" w:space="0" w:color="FFFFFF"/>
+              <w:right w:val="single" w:sz="8" w:space="0" w:color="FFFFFF"/>
+            </w:tcBorders>
+            <w:shd w:val="clear" w:color="auto" w:fill="E9F0CD"/>
+            <w:tcMar>
+              <w:top w:w="72" w:type="dxa"/>
+              <w:left w:w="144" w:type="dxa"/>
+              <w:bottom w:w="72" w:type="dxa"/>
+              <w:right w:w="144" w:type="dxa"/>
+            </w:tcMar>
+          </w:tcPr>
+          <w:p>
+            <w:pPr>
+              <w:pStyle w:val="Heading2"/>
+              <w:numPr>
+                <w:ilvl w:val="0"/>
+                <w:numId w:val="0"/>
+              </w:numPr>
+              <w:rPr>
+                <w:lang w:val="en-AU"/>
+              </w:rPr>
+            </w:pPr>
+            <w:r>
+              <w:rPr>
+                <w:lang w:val="en-AU"/>
+              </w:rPr>
+              <w:t>/etc/commerce/shipping-methods</w:t>
+            </w:r>
+          </w:p>
+        </w:tc>
+      </w:tr>
+      <w:tr>
+        <w:trPr>
+          <w:trHeight w:val="584"/>
+        </w:trPr>
+        <w:tc>
+          <w:tcPr>
+            <w:tcW w:w="3200" w:type="dxa"/>
+            <w:tcBorders>
+              <w:top w:val="single" w:sz="8" w:space="0" w:color="FFFFFF"/>
+              <w:left w:val="single" w:sz="8" w:space="0" w:color="FFFFFF"/>
+              <w:bottom w:val="single" w:sz="8" w:space="0" w:color="FFFFFF"/>
+              <w:right w:val="single" w:sz="8" w:space="0" w:color="FFFFFF"/>
+            </w:tcBorders>
+            <w:shd w:val="clear" w:color="auto" w:fill="E9F0CD"/>
+            <w:tcMar>
+              <w:top w:w="72" w:type="dxa"/>
+              <w:left w:w="144" w:type="dxa"/>
+              <w:bottom w:w="72" w:type="dxa"/>
+              <w:right w:w="144" w:type="dxa"/>
+            </w:tcMar>
+          </w:tcPr>
+          <w:p>
+            <w:pPr>
+              <w:pStyle w:val="Heading2"/>
+              <w:numPr>
+                <w:ilvl w:val="0"/>
+                <w:numId w:val="0"/>
+              </w:numPr>
+              <w:rPr>
+                <w:lang w:val="en-AU"/>
+              </w:rPr>
+            </w:pPr>
+            <w:r>
+              <w:rPr>
+                <w:lang w:val="en-AU"/>
+              </w:rPr>
+              <w:t>AEM Smart List</w:t>
+            </w:r>
+          </w:p>
+        </w:tc>
+        <w:tc>
+          <w:tcPr>
+            <w:tcW w:w="3200" w:type="dxa"/>
+            <w:tcBorders>
+              <w:top w:val="single" w:sz="8" w:space="0" w:color="FFFFFF"/>
+              <w:left w:val="single" w:sz="8" w:space="0" w:color="FFFFFF"/>
+              <w:bottom w:val="single" w:sz="8" w:space="0" w:color="FFFFFF"/>
+              <w:right w:val="single" w:sz="8" w:space="0" w:color="FFFFFF"/>
+            </w:tcBorders>
+            <w:shd w:val="clear" w:color="auto" w:fill="E9F0CD"/>
+            <w:tcMar>
+              <w:top w:w="72" w:type="dxa"/>
+              <w:left w:w="144" w:type="dxa"/>
+              <w:bottom w:w="72" w:type="dxa"/>
+              <w:right w:w="144" w:type="dxa"/>
+            </w:tcMar>
+          </w:tcPr>
+          <w:p>
+            <w:pPr>
+              <w:pStyle w:val="Heading2"/>
+              <w:numPr>
+                <w:ilvl w:val="0"/>
+                <w:numId w:val="0"/>
+              </w:numPr>
+              <w:rPr>
+                <w:lang w:val="en-AU"/>
+              </w:rPr>
+            </w:pPr>
+            <w:r>
+              <w:rPr>
+                <w:lang w:val="en-AU"/>
+              </w:rPr>
+              <w:t>/etc/commerce/smartlists</w:t>
+            </w:r>
+          </w:p>
+        </w:tc>
+      </w:tr>
+      <w:tr>
+        <w:trPr>
+          <w:trHeight w:val="584"/>
+        </w:trPr>
+        <w:tc>
+          <w:tcPr>
+            <w:tcW w:w="3200" w:type="dxa"/>
+            <w:tcBorders>
+              <w:top w:val="single" w:sz="8" w:space="0" w:color="FFFFFF"/>
+              <w:left w:val="single" w:sz="8" w:space="0" w:color="FFFFFF"/>
+              <w:bottom w:val="single" w:sz="8" w:space="0" w:color="FFFFFF"/>
+              <w:right w:val="single" w:sz="8" w:space="0" w:color="FFFFFF"/>
+            </w:tcBorders>
+            <w:shd w:val="clear" w:color="auto" w:fill="E9F0CD"/>
+            <w:tcMar>
+              <w:top w:w="72" w:type="dxa"/>
+              <w:left w:w="144" w:type="dxa"/>
+              <w:bottom w:w="72" w:type="dxa"/>
+              <w:right w:w="144" w:type="dxa"/>
+            </w:tcMar>
+          </w:tcPr>
+          <w:p>
+            <w:pPr>
+              <w:pStyle w:val="Heading2"/>
+              <w:numPr>
+                <w:ilvl w:val="0"/>
+                <w:numId w:val="0"/>
+              </w:numPr>
+              <w:rPr>
+                <w:lang w:val="en-AU"/>
+              </w:rPr>
+            </w:pPr>
+            <w:r>
+              <w:rPr>
+                <w:lang w:val="en-AU"/>
+              </w:rPr>
+              <w:t>AEM Product Collections</w:t>
+            </w:r>
+          </w:p>
+        </w:tc>
+        <w:tc>
+          <w:tcPr>
+            <w:tcW w:w="3200" w:type="dxa"/>
+            <w:tcBorders>
+              <w:top w:val="single" w:sz="8" w:space="0" w:color="FFFFFF"/>
+              <w:left w:val="single" w:sz="8" w:space="0" w:color="FFFFFF"/>
+              <w:bottom w:val="single" w:sz="8" w:space="0" w:color="FFFFFF"/>
+              <w:right w:val="single" w:sz="8" w:space="0" w:color="FFFFFF"/>
+            </w:tcBorders>
+            <w:shd w:val="clear" w:color="auto" w:fill="E9F0CD"/>
+            <w:tcMar>
+              <w:top w:w="72" w:type="dxa"/>
+              <w:left w:w="144" w:type="dxa"/>
+              <w:bottom w:w="72" w:type="dxa"/>
+              <w:right w:w="144" w:type="dxa"/>
+            </w:tcMar>
+          </w:tcPr>
+          <w:p>
+            <w:pPr>
+              <w:pStyle w:val="Heading2"/>
+              <w:numPr>
+                <w:ilvl w:val="0"/>
+                <w:numId w:val="0"/>
+              </w:numPr>
+              <w:rPr>
+                <w:lang w:val="en-AU"/>
+              </w:rPr>
+            </w:pPr>
+            <w:r>
+              <w:rPr>
+                <w:lang w:val="en-AU"/>
+              </w:rPr>
+              <w:t>/etc/commerce/collections</w:t>
+            </w:r>
+          </w:p>
+        </w:tc>
+      </w:tr>
+    </w:tbl>
+    <w:p>
+      <w:r>
+        <w:br w:type="textWrapping" w:clear="all"/>
+      </w:r>
+    </w:p>
+    <w:p/>
+    <w:p/>
+    <w:p/>
+    <w:p/>
+    <w:p/>
+    <w:p/>
+    <w:p/>
+    <w:p>
+      <w:pPr>
+        <w:pStyle w:val="Heading2"/>
+        <w:numPr>
+          <w:ilvl w:val="1"/>
+          <w:numId w:val="20"/>
+        </w:numPr>
+      </w:pPr>
+      <w:r>
+        <w:t>Key Commerce Items and JCR Properties</w:t>
+      </w:r>
+    </w:p>
+    <w:p/>
+    <w:p/>
+    <w:tbl>
+      <w:tblPr>
+        <w:tblW w:w="12800" w:type="dxa"/>
+        <w:tblCellMar>
+          <w:left w:w="0" w:type="dxa"/>
+          <w:right w:w="0" w:type="dxa"/>
+        </w:tblCellMar>
+        <w:tblLook w:val="0420" w:firstRow="1" w:lastRow="0" w:firstColumn="0" w:lastColumn="0" w:noHBand="0" w:noVBand="1"/>
+      </w:tblPr>
+      <w:tblGrid>
+        <w:gridCol w:w="2358"/>
+        <w:gridCol w:w="5298"/>
+        <w:gridCol w:w="2702"/>
+        <w:gridCol w:w="2442"/>
+      </w:tblGrid>
+      <w:tr>
+        <w:trPr>
+          <w:trHeight w:val="584"/>
+        </w:trPr>
+        <w:tc>
+          <w:tcPr>
+            <w:tcW w:w="2652" w:type="dxa"/>
+            <w:tcBorders>
+              <w:top w:val="single" w:sz="8" w:space="0" w:color="FFFFFF"/>
+              <w:left w:val="single" w:sz="8" w:space="0" w:color="FFFFFF"/>
+              <w:bottom w:val="single" w:sz="24" w:space="0" w:color="FFFFFF"/>
+              <w:right w:val="single" w:sz="8" w:space="0" w:color="FFFFFF"/>
+            </w:tcBorders>
+            <w:shd w:val="clear" w:color="auto" w:fill="C1D82F"/>
+            <w:tcMar>
+              <w:top w:w="72" w:type="dxa"/>
+              <w:left w:w="144" w:type="dxa"/>
+              <w:bottom w:w="72" w:type="dxa"/>
+              <w:right w:w="144" w:type="dxa"/>
+            </w:tcMar>
+            <w:hideMark/>
+          </w:tcPr>
+          <w:p>
+            <w:pPr>
+              <w:pStyle w:val="Heading2"/>
+              <w:numPr>
+                <w:ilvl w:val="0"/>
+                <w:numId w:val="0"/>
+              </w:numPr>
+              <w:rPr>
+                <w:lang w:val="en-AU"/>
+              </w:rPr>
+            </w:pPr>
+            <w:r>
+              <w:rPr>
+                <w:lang w:val="en-AU"/>
+              </w:rPr>
+              <w:t>Item</w:t>
+            </w:r>
+          </w:p>
+        </w:tc>
+        <w:tc>
+          <w:tcPr>
+            <w:tcW w:w="5298" w:type="dxa"/>
+            <w:tcBorders>
+              <w:top w:val="single" w:sz="8" w:space="0" w:color="FFFFFF"/>
+              <w:left w:val="single" w:sz="8" w:space="0" w:color="FFFFFF"/>
+              <w:bottom w:val="single" w:sz="24" w:space="0" w:color="FFFFFF"/>
+              <w:right w:val="single" w:sz="8" w:space="0" w:color="FFFFFF"/>
+            </w:tcBorders>
+            <w:shd w:val="clear" w:color="auto" w:fill="C1D82F"/>
+            <w:tcMar>
+              <w:top w:w="72" w:type="dxa"/>
+              <w:left w:w="144" w:type="dxa"/>
+              <w:bottom w:w="72" w:type="dxa"/>
+              <w:right w:w="144" w:type="dxa"/>
+            </w:tcMar>
+            <w:hideMark/>
+          </w:tcPr>
+          <w:p>
+            <w:pPr>
+              <w:pStyle w:val="Heading2"/>
+              <w:numPr>
+                <w:ilvl w:val="0"/>
+                <w:numId w:val="0"/>
+              </w:numPr>
+              <w:rPr>
+                <w:lang w:val="en-AU"/>
+              </w:rPr>
+            </w:pPr>
+            <w:r>
+              <w:rPr>
+                <w:lang w:val="en-AU"/>
+              </w:rPr>
+              <w:t>Location</w:t>
+            </w:r>
+          </w:p>
+        </w:tc>
+        <w:tc>
+          <w:tcPr>
+            <w:tcW w:w="1692" w:type="dxa"/>
+            <w:tcBorders>
+              <w:top w:val="single" w:sz="8" w:space="0" w:color="FFFFFF"/>
+              <w:left w:val="single" w:sz="8" w:space="0" w:color="FFFFFF"/>
+              <w:bottom w:val="single" w:sz="24" w:space="0" w:color="FFFFFF"/>
+              <w:right w:val="single" w:sz="8" w:space="0" w:color="FFFFFF"/>
+            </w:tcBorders>
+            <w:shd w:val="clear" w:color="auto" w:fill="C1D82F"/>
+            <w:tcMar>
+              <w:top w:w="72" w:type="dxa"/>
+              <w:left w:w="144" w:type="dxa"/>
+              <w:bottom w:w="72" w:type="dxa"/>
+              <w:right w:w="144" w:type="dxa"/>
+            </w:tcMar>
+            <w:hideMark/>
+          </w:tcPr>
+          <w:p>
+            <w:pPr>
+              <w:pStyle w:val="Heading2"/>
+              <w:numPr>
+                <w:ilvl w:val="0"/>
+                <w:numId w:val="0"/>
+              </w:numPr>
+              <w:rPr>
+                <w:lang w:val="en-AU"/>
+              </w:rPr>
+            </w:pPr>
+            <w:r>
+              <w:rPr>
+                <w:lang w:val="en-AU"/>
+              </w:rPr>
+              <w:t>Property</w:t>
+            </w:r>
+          </w:p>
+        </w:tc>
+        <w:tc>
+          <w:tcPr>
+            <w:tcW w:w="3158" w:type="dxa"/>
+            <w:tcBorders>
+              <w:top w:val="single" w:sz="8" w:space="0" w:color="FFFFFF"/>
+              <w:left w:val="single" w:sz="8" w:space="0" w:color="FFFFFF"/>
+              <w:bottom w:val="single" w:sz="24" w:space="0" w:color="FFFFFF"/>
+              <w:right w:val="single" w:sz="8" w:space="0" w:color="FFFFFF"/>
+            </w:tcBorders>
+            <w:shd w:val="clear" w:color="auto" w:fill="C1D82F"/>
+            <w:tcMar>
+              <w:top w:w="72" w:type="dxa"/>
+              <w:left w:w="144" w:type="dxa"/>
+              <w:bottom w:w="72" w:type="dxa"/>
+              <w:right w:w="144" w:type="dxa"/>
+            </w:tcMar>
+            <w:hideMark/>
+          </w:tcPr>
+          <w:p>
+            <w:pPr>
+              <w:pStyle w:val="Heading2"/>
+              <w:numPr>
+                <w:ilvl w:val="0"/>
+                <w:numId w:val="0"/>
+              </w:numPr>
+              <w:rPr>
+                <w:lang w:val="en-AU"/>
+              </w:rPr>
+            </w:pPr>
+          </w:p>
+        </w:tc>
+      </w:tr>
+      <w:tr>
+        <w:trPr>
+          <w:trHeight w:val="584"/>
+        </w:trPr>
+        <w:tc>
+          <w:tcPr>
+            <w:tcW w:w="2652" w:type="dxa"/>
+            <w:tcBorders>
+              <w:top w:val="single" w:sz="24" w:space="0" w:color="FFFFFF"/>
+              <w:left w:val="single" w:sz="8" w:space="0" w:color="FFFFFF"/>
+              <w:bottom w:val="single" w:sz="8" w:space="0" w:color="FFFFFF"/>
+              <w:right w:val="single" w:sz="8" w:space="0" w:color="FFFFFF"/>
+            </w:tcBorders>
+            <w:shd w:val="clear" w:color="auto" w:fill="E9F0CD"/>
+            <w:tcMar>
+              <w:top w:w="72" w:type="dxa"/>
+              <w:left w:w="144" w:type="dxa"/>
+              <w:bottom w:w="72" w:type="dxa"/>
+              <w:right w:w="144" w:type="dxa"/>
+            </w:tcMar>
+            <w:hideMark/>
+          </w:tcPr>
+          <w:p>
+            <w:pPr>
+              <w:pStyle w:val="Heading2"/>
+              <w:numPr>
+                <w:ilvl w:val="0"/>
+                <w:numId w:val="0"/>
+              </w:numPr>
+              <w:rPr>
+                <w:lang w:val="en-AU"/>
+              </w:rPr>
+            </w:pPr>
+            <w:r>
+              <w:rPr>
+                <w:lang w:val="en-AU"/>
+              </w:rPr>
+              <w:t>AEM PIM Commerce Provider for Product Catalog</w:t>
+            </w:r>
+          </w:p>
+        </w:tc>
+        <w:tc>
+          <w:tcPr>
+            <w:tcW w:w="5298" w:type="dxa"/>
+            <w:tcBorders>
+              <w:top w:val="single" w:sz="24" w:space="0" w:color="FFFFFF"/>
+              <w:left w:val="single" w:sz="8" w:space="0" w:color="FFFFFF"/>
+              <w:bottom w:val="single" w:sz="8" w:space="0" w:color="FFFFFF"/>
+              <w:right w:val="single" w:sz="8" w:space="0" w:color="FFFFFF"/>
+            </w:tcBorders>
+            <w:shd w:val="clear" w:color="auto" w:fill="E9F0CD"/>
+            <w:tcMar>
+              <w:top w:w="72" w:type="dxa"/>
+              <w:left w:w="144" w:type="dxa"/>
+              <w:bottom w:w="72" w:type="dxa"/>
+              <w:right w:w="144" w:type="dxa"/>
+            </w:tcMar>
+            <w:hideMark/>
+          </w:tcPr>
+          <w:p>
+            <w:pPr>
+              <w:pStyle w:val="Heading2"/>
+              <w:numPr>
+                <w:ilvl w:val="0"/>
+                <w:numId w:val="0"/>
+              </w:numPr>
+              <w:rPr>
+                <w:lang w:val="en-AU"/>
+              </w:rPr>
+            </w:pPr>
+            <w:r>
+              <w:rPr>
+                <w:lang w:val="en-AU"/>
+              </w:rPr>
+              <w:t>/etc/commerce/products</w:t>
+            </w:r>
+            <w:r>
+              <w:rPr>
+                <w:lang w:val="en-AU"/>
+              </w:rPr>
+              <w:t>/&lt;catalog_identifier&gt;</w:t>
+            </w:r>
+          </w:p>
+        </w:tc>
+        <w:tc>
+          <w:tcPr>
+            <w:tcW w:w="1692" w:type="dxa"/>
+            <w:tcBorders>
+              <w:top w:val="single" w:sz="24" w:space="0" w:color="FFFFFF"/>
+              <w:left w:val="single" w:sz="8" w:space="0" w:color="FFFFFF"/>
+              <w:bottom w:val="single" w:sz="8" w:space="0" w:color="FFFFFF"/>
+              <w:right w:val="single" w:sz="8" w:space="0" w:color="FFFFFF"/>
+            </w:tcBorders>
+            <w:shd w:val="clear" w:color="auto" w:fill="E9F0CD"/>
+            <w:tcMar>
+              <w:top w:w="72" w:type="dxa"/>
+              <w:left w:w="144" w:type="dxa"/>
+              <w:bottom w:w="72" w:type="dxa"/>
+              <w:right w:w="144" w:type="dxa"/>
+            </w:tcMar>
+            <w:hideMark/>
+          </w:tcPr>
+          <w:p>
+            <w:pPr>
+              <w:pStyle w:val="Heading2"/>
+              <w:numPr>
+                <w:ilvl w:val="0"/>
+                <w:numId w:val="0"/>
+              </w:numPr>
+              <w:rPr>
+                <w:lang w:val="en-AU"/>
+              </w:rPr>
+            </w:pPr>
+            <w:r>
+              <w:rPr>
+                <w:lang w:val="en-AU"/>
+              </w:rPr>
+              <w:t>c</w:t>
+            </w:r>
+            <w:bookmarkStart w:id="2" w:name="_GoBack"/>
+            <w:bookmarkEnd w:id="2"/>
+            <w:r>
+              <w:rPr>
+                <w:lang w:val="en-AU"/>
+              </w:rPr>
+              <w:t>q:commerceProvider</w:t>
+            </w:r>
+          </w:p>
+        </w:tc>
+        <w:tc>
+          <w:tcPr>
+            <w:tcW w:w="3158" w:type="dxa"/>
+            <w:tcBorders>
+              <w:top w:val="single" w:sz="24" w:space="0" w:color="FFFFFF"/>
+              <w:left w:val="single" w:sz="8" w:space="0" w:color="FFFFFF"/>
+              <w:bottom w:val="single" w:sz="8" w:space="0" w:color="FFFFFF"/>
+              <w:right w:val="single" w:sz="8" w:space="0" w:color="FFFFFF"/>
+            </w:tcBorders>
+            <w:shd w:val="clear" w:color="auto" w:fill="E9F0CD"/>
+            <w:tcMar>
+              <w:top w:w="72" w:type="dxa"/>
+              <w:left w:w="144" w:type="dxa"/>
+              <w:bottom w:w="72" w:type="dxa"/>
+              <w:right w:w="144" w:type="dxa"/>
+            </w:tcMar>
+            <w:hideMark/>
+          </w:tcPr>
+          <w:p>
+            <w:pPr>
+              <w:pStyle w:val="Heading2"/>
+              <w:numPr>
+                <w:ilvl w:val="0"/>
+                <w:numId w:val="0"/>
+              </w:numPr>
+              <w:rPr>
+                <w:lang w:val="en-AU"/>
+              </w:rPr>
+            </w:pPr>
+          </w:p>
+        </w:tc>
+      </w:tr>
+      <w:tr>
+        <w:trPr>
+          <w:trHeight w:val="584"/>
+        </w:trPr>
+        <w:tc>
+          <w:tcPr>
+            <w:tcW w:w="2652" w:type="dxa"/>
+            <w:tcBorders>
+              <w:top w:val="single" w:sz="8" w:space="0" w:color="FFFFFF"/>
+              <w:left w:val="single" w:sz="8" w:space="0" w:color="FFFFFF"/>
+              <w:bottom w:val="single" w:sz="8" w:space="0" w:color="FFFFFF"/>
+              <w:right w:val="single" w:sz="8" w:space="0" w:color="FFFFFF"/>
+            </w:tcBorders>
+            <w:shd w:val="clear" w:color="auto" w:fill="F4F8E8"/>
+            <w:tcMar>
+              <w:top w:w="72" w:type="dxa"/>
+              <w:left w:w="144" w:type="dxa"/>
+              <w:bottom w:w="72" w:type="dxa"/>
+              <w:right w:w="144" w:type="dxa"/>
+            </w:tcMar>
+            <w:hideMark/>
+          </w:tcPr>
+          <w:p>
+            <w:pPr>
+              <w:pStyle w:val="Heading2"/>
+              <w:numPr>
+                <w:ilvl w:val="0"/>
+                <w:numId w:val="0"/>
+              </w:numPr>
+              <w:rPr>
+                <w:lang w:val="en-AU"/>
+              </w:rPr>
+            </w:pPr>
+          </w:p>
+        </w:tc>
+        <w:tc>
+          <w:tcPr>
+            <w:tcW w:w="5298" w:type="dxa"/>
+            <w:tcBorders>
+              <w:top w:val="single" w:sz="8" w:space="0" w:color="FFFFFF"/>
+              <w:left w:val="single" w:sz="8" w:space="0" w:color="FFFFFF"/>
+              <w:bottom w:val="single" w:sz="8" w:space="0" w:color="FFFFFF"/>
+              <w:right w:val="single" w:sz="8" w:space="0" w:color="FFFFFF"/>
+            </w:tcBorders>
+            <w:shd w:val="clear" w:color="auto" w:fill="F4F8E8"/>
+            <w:tcMar>
+              <w:top w:w="72" w:type="dxa"/>
+              <w:left w:w="144" w:type="dxa"/>
+              <w:bottom w:w="72" w:type="dxa"/>
+              <w:right w:w="144" w:type="dxa"/>
+            </w:tcMar>
+            <w:hideMark/>
+          </w:tcPr>
+          <w:p>
+            <w:pPr>
+              <w:pStyle w:val="Heading2"/>
+              <w:numPr>
+                <w:ilvl w:val="0"/>
+                <w:numId w:val="0"/>
+              </w:numPr>
+              <w:rPr>
+                <w:lang w:val="en-AU"/>
+              </w:rPr>
+            </w:pPr>
+          </w:p>
+        </w:tc>
+        <w:tc>
+          <w:tcPr>
+            <w:tcW w:w="1692" w:type="dxa"/>
+            <w:tcBorders>
+              <w:top w:val="single" w:sz="8" w:space="0" w:color="FFFFFF"/>
+              <w:left w:val="single" w:sz="8" w:space="0" w:color="FFFFFF"/>
+              <w:bottom w:val="single" w:sz="8" w:space="0" w:color="FFFFFF"/>
+              <w:right w:val="single" w:sz="8" w:space="0" w:color="FFFFFF"/>
+            </w:tcBorders>
+            <w:shd w:val="clear" w:color="auto" w:fill="F4F8E8"/>
+            <w:tcMar>
+              <w:top w:w="72" w:type="dxa"/>
+              <w:left w:w="144" w:type="dxa"/>
+              <w:bottom w:w="72" w:type="dxa"/>
+              <w:right w:w="144" w:type="dxa"/>
+            </w:tcMar>
+            <w:hideMark/>
+          </w:tcPr>
+          <w:p>
+            <w:pPr>
+              <w:pStyle w:val="Heading2"/>
+              <w:numPr>
+                <w:ilvl w:val="0"/>
+                <w:numId w:val="0"/>
+              </w:numPr>
+              <w:rPr>
+                <w:lang w:val="en-AU"/>
+              </w:rPr>
+            </w:pPr>
+          </w:p>
+        </w:tc>
+        <w:tc>
+          <w:tcPr>
+            <w:tcW w:w="3158" w:type="dxa"/>
+            <w:tcBorders>
+              <w:top w:val="single" w:sz="8" w:space="0" w:color="FFFFFF"/>
+              <w:left w:val="single" w:sz="8" w:space="0" w:color="FFFFFF"/>
+              <w:bottom w:val="single" w:sz="8" w:space="0" w:color="FFFFFF"/>
+              <w:right w:val="single" w:sz="8" w:space="0" w:color="FFFFFF"/>
+            </w:tcBorders>
+            <w:shd w:val="clear" w:color="auto" w:fill="F4F8E8"/>
+            <w:tcMar>
+              <w:top w:w="72" w:type="dxa"/>
+              <w:left w:w="144" w:type="dxa"/>
+              <w:bottom w:w="72" w:type="dxa"/>
+              <w:right w:w="144" w:type="dxa"/>
+            </w:tcMar>
+            <w:hideMark/>
+          </w:tcPr>
+          <w:p>
+            <w:pPr>
+              <w:pStyle w:val="Heading2"/>
+              <w:numPr>
+                <w:ilvl w:val="0"/>
+                <w:numId w:val="0"/>
+              </w:numPr>
+              <w:rPr>
+                <w:lang w:val="en-AU"/>
+              </w:rPr>
+            </w:pPr>
+          </w:p>
+        </w:tc>
+      </w:tr>
+      <w:tr>
+        <w:trPr>
+          <w:trHeight w:val="584"/>
+        </w:trPr>
+        <w:tc>
+          <w:tcPr>
+            <w:tcW w:w="2652" w:type="dxa"/>
+            <w:tcBorders>
+              <w:top w:val="single" w:sz="8" w:space="0" w:color="FFFFFF"/>
+              <w:left w:val="single" w:sz="8" w:space="0" w:color="FFFFFF"/>
+              <w:bottom w:val="single" w:sz="8" w:space="0" w:color="FFFFFF"/>
+              <w:right w:val="single" w:sz="8" w:space="0" w:color="FFFFFF"/>
+            </w:tcBorders>
+            <w:shd w:val="clear" w:color="auto" w:fill="E9F0CD"/>
+            <w:tcMar>
+              <w:top w:w="72" w:type="dxa"/>
+              <w:left w:w="144" w:type="dxa"/>
+              <w:bottom w:w="72" w:type="dxa"/>
+              <w:right w:w="144" w:type="dxa"/>
+            </w:tcMar>
+            <w:hideMark/>
+          </w:tcPr>
+          <w:p>
+            <w:pPr>
+              <w:pStyle w:val="Heading2"/>
+              <w:numPr>
+                <w:ilvl w:val="0"/>
+                <w:numId w:val="0"/>
+              </w:numPr>
+              <w:rPr>
+                <w:lang w:val="en-AU"/>
+              </w:rPr>
+            </w:pPr>
+          </w:p>
+        </w:tc>
+        <w:tc>
+          <w:tcPr>
+            <w:tcW w:w="5298" w:type="dxa"/>
+            <w:tcBorders>
+              <w:top w:val="single" w:sz="8" w:space="0" w:color="FFFFFF"/>
+              <w:left w:val="single" w:sz="8" w:space="0" w:color="FFFFFF"/>
+              <w:bottom w:val="single" w:sz="8" w:space="0" w:color="FFFFFF"/>
+              <w:right w:val="single" w:sz="8" w:space="0" w:color="FFFFFF"/>
+            </w:tcBorders>
+            <w:shd w:val="clear" w:color="auto" w:fill="E9F0CD"/>
+            <w:tcMar>
+              <w:top w:w="72" w:type="dxa"/>
+              <w:left w:w="144" w:type="dxa"/>
+              <w:bottom w:w="72" w:type="dxa"/>
+              <w:right w:w="144" w:type="dxa"/>
+            </w:tcMar>
+            <w:hideMark/>
+          </w:tcPr>
+          <w:p>
+            <w:pPr>
+              <w:pStyle w:val="Heading2"/>
+              <w:numPr>
+                <w:ilvl w:val="0"/>
+                <w:numId w:val="0"/>
+              </w:numPr>
+              <w:rPr>
+                <w:lang w:val="en-AU"/>
+              </w:rPr>
+            </w:pPr>
+          </w:p>
+        </w:tc>
+        <w:tc>
+          <w:tcPr>
+            <w:tcW w:w="1692" w:type="dxa"/>
+            <w:tcBorders>
+              <w:top w:val="single" w:sz="8" w:space="0" w:color="FFFFFF"/>
+              <w:left w:val="single" w:sz="8" w:space="0" w:color="FFFFFF"/>
+              <w:bottom w:val="single" w:sz="8" w:space="0" w:color="FFFFFF"/>
+              <w:right w:val="single" w:sz="8" w:space="0" w:color="FFFFFF"/>
+            </w:tcBorders>
+            <w:shd w:val="clear" w:color="auto" w:fill="E9F0CD"/>
+            <w:tcMar>
+              <w:top w:w="72" w:type="dxa"/>
+              <w:left w:w="144" w:type="dxa"/>
+              <w:bottom w:w="72" w:type="dxa"/>
+              <w:right w:w="144" w:type="dxa"/>
+            </w:tcMar>
+            <w:hideMark/>
+          </w:tcPr>
+          <w:p>
+            <w:pPr>
+              <w:pStyle w:val="Heading2"/>
+              <w:numPr>
+                <w:ilvl w:val="0"/>
+                <w:numId w:val="0"/>
+              </w:numPr>
+              <w:rPr>
+                <w:lang w:val="en-AU"/>
+              </w:rPr>
+            </w:pPr>
+          </w:p>
+        </w:tc>
+        <w:tc>
+          <w:tcPr>
+            <w:tcW w:w="3158" w:type="dxa"/>
+            <w:tcBorders>
+              <w:top w:val="single" w:sz="8" w:space="0" w:color="FFFFFF"/>
+              <w:left w:val="single" w:sz="8" w:space="0" w:color="FFFFFF"/>
+              <w:bottom w:val="single" w:sz="8" w:space="0" w:color="FFFFFF"/>
+              <w:right w:val="single" w:sz="8" w:space="0" w:color="FFFFFF"/>
+            </w:tcBorders>
+            <w:shd w:val="clear" w:color="auto" w:fill="E9F0CD"/>
+            <w:tcMar>
+              <w:top w:w="72" w:type="dxa"/>
+              <w:left w:w="144" w:type="dxa"/>
+              <w:bottom w:w="72" w:type="dxa"/>
+              <w:right w:w="144" w:type="dxa"/>
+            </w:tcMar>
+            <w:hideMark/>
+          </w:tcPr>
+          <w:p>
+            <w:pPr>
+              <w:pStyle w:val="Heading2"/>
+              <w:numPr>
+                <w:ilvl w:val="0"/>
+                <w:numId w:val="0"/>
+              </w:numPr>
+              <w:rPr>
+                <w:lang w:val="en-AU"/>
+              </w:rPr>
+            </w:pPr>
+          </w:p>
+        </w:tc>
+      </w:tr>
+    </w:tbl>
     <w:p>
       <w:pPr>
         <w:pStyle w:val="Heading2"/>
@@ -873,10 +2029,8 @@
       </w:pPr>
       <w:bookmarkStart w:id="3" w:name="_Toc319235614"/>
       <w:r>
-        <w:t>AEM Mobile On Demand</w:t>
-      </w:r>
-      <w:r>
-        <w:t xml:space="preserve"> Framework – Cheat Sheet</w:t>
+        <w:lastRenderedPageBreak/>
+        <w:t>AEM Mobile On Demand Framework – Cheat Sheet</w:t>
       </w:r>
       <w:bookmarkEnd w:id="3"/>
       <w:r>
@@ -983,13 +2137,7 @@
       </w:pPr>
       <w:bookmarkStart w:id="4" w:name="_Toc319235615"/>
       <w:r>
-        <w:t xml:space="preserve">AEM </w:t>
-      </w:r>
-      <w:r>
-        <w:t>Screens</w:t>
-      </w:r>
-      <w:r>
-        <w:t xml:space="preserve"> Framework – Cheat Sheet</w:t>
+        <w:t>AEM Screens Framework – Cheat Sheet</w:t>
       </w:r>
       <w:bookmarkEnd w:id="4"/>
       <w:r>
@@ -1108,7 +2256,6 @@
       <w:cols w:space="720"/>
       <w:titlePg/>
       <w:docGrid w:linePitch="360"/>
-      <w:printerSettings r:id="rId15"/>
     </w:sectPr>
   </w:body>
 </w:document>
@@ -1284,7 +2431,7 @@
         <w:noProof/>
         <w:color w:val="808080"/>
       </w:rPr>
-      <w:t>3</w:t>
+      <w:t>5</w:t>
     </w:r>
     <w:r>
       <w:rPr>
@@ -4153,7 +5300,6 @@
   <w:style w:type="character" w:default="1" w:styleId="DefaultParagraphFont">
     <w:name w:val="Default Paragraph Font"/>
     <w:uiPriority w:val="1"/>
-    <w:semiHidden/>
     <w:unhideWhenUsed/>
   </w:style>
   <w:style w:type="table" w:default="1" w:styleId="TableNormal">
@@ -5146,7 +6292,6 @@
   <w:style w:type="character" w:default="1" w:styleId="DefaultParagraphFont">
     <w:name w:val="Default Paragraph Font"/>
     <w:uiPriority w:val="1"/>
-    <w:semiHidden/>
     <w:unhideWhenUsed/>
   </w:style>
   <w:style w:type="table" w:default="1" w:styleId="TableNormal">
@@ -6192,7 +7337,7 @@
 </file>
 
 <file path=customXml/itemProps1.xml><?xml version="1.0" encoding="utf-8"?>
-<ds:datastoreItem xmlns:ds="http://schemas.openxmlformats.org/officeDocument/2006/customXml" ds:itemID="{85546CA5-5711-CC4D-952D-1C56EDEC088C}">
+<ds:datastoreItem xmlns:ds="http://schemas.openxmlformats.org/officeDocument/2006/customXml" ds:itemID="{6CB691A5-2F53-3342-A955-817D4EE84CBD}">
   <ds:schemaRefs>
     <ds:schemaRef ds:uri="http://schemas.openxmlformats.org/officeDocument/2006/bibliography"/>
   </ds:schemaRefs>

</xml_diff>

<commit_message>
Workbook and Presso until Lab2
</commit_message>
<xml_diff>
--- a/documentation/Cheatsheet.docx
+++ b/documentation/Cheatsheet.docx
@@ -120,6 +120,7 @@
           <w:color w:val="404040"/>
         </w:rPr>
       </w:pPr>
+      <w:proofErr w:type="spellStart"/>
       <w:r>
         <w:rPr>
           <w:rFonts w:ascii="Adobe Clean" w:hAnsi="Adobe Clean"/>
@@ -128,6 +129,7 @@
         </w:rPr>
         <w:t>Cheatsheet</w:t>
       </w:r>
+      <w:proofErr w:type="spellEnd"/>
     </w:p>
     <w:p>
       <w:pPr>
@@ -310,6 +312,7 @@
           <w:sz w:val="22"/>
         </w:rPr>
       </w:pPr>
+      <w:proofErr w:type="gramStart"/>
       <w:r>
         <w:rPr>
           <w:rFonts w:ascii="Adobe Clean" w:hAnsi="Adobe Clean"/>
@@ -318,8 +321,31 @@
           <w:color w:val="404040"/>
           <w:sz w:val="22"/>
         </w:rPr>
-        <w:t>twitter.com/mszulc</w:t>
+        <w:t>twitter.com</w:t>
       </w:r>
+      <w:proofErr w:type="gramEnd"/>
+      <w:r>
+        <w:rPr>
+          <w:rFonts w:ascii="Adobe Clean" w:hAnsi="Adobe Clean"/>
+          <w:b w:val="0"/>
+          <w:smallCaps w:val="0"/>
+          <w:color w:val="404040"/>
+          <w:sz w:val="22"/>
+        </w:rPr>
+        <w:t>/</w:t>
+      </w:r>
+      <w:proofErr w:type="spellStart"/>
+      <w:r>
+        <w:rPr>
+          <w:rFonts w:ascii="Adobe Clean" w:hAnsi="Adobe Clean"/>
+          <w:b w:val="0"/>
+          <w:smallCaps w:val="0"/>
+          <w:color w:val="404040"/>
+          <w:sz w:val="22"/>
+        </w:rPr>
+        <w:t>mszulc</w:t>
+      </w:r>
+      <w:proofErr w:type="spellEnd"/>
     </w:p>
     <w:p>
       <w:pPr>
@@ -368,7 +394,7 @@
         <w:br w:type="page"/>
       </w:r>
     </w:p>
-    <w:bookmarkStart w:id="0" w:name="_Toc319235612" w:displacedByCustomXml="next"/>
+    <w:bookmarkStart w:id="0" w:name="_Toc319421604" w:displacedByCustomXml="next"/>
     <w:sdt>
       <w:sdtPr>
         <w:rPr>
@@ -442,7 +468,7 @@
             <w:rPr>
               <w:noProof/>
             </w:rPr>
-            <w:instrText xml:space="preserve"> PAGEREF _Toc319235612 \h </w:instrText>
+            <w:instrText xml:space="preserve"> PAGEREF _Toc319421604 \h </w:instrText>
           </w:r>
           <w:r>
             <w:rPr>
@@ -520,7 +546,7 @@
             <w:rPr>
               <w:noProof/>
             </w:rPr>
-            <w:instrText xml:space="preserve"> PAGEREF _Toc319235613 \h </w:instrText>
+            <w:instrText xml:space="preserve"> PAGEREF _Toc319421605 \h </w:instrText>
           </w:r>
           <w:r>
             <w:rPr>
@@ -538,6 +564,234 @@
               <w:noProof/>
             </w:rPr>
             <w:t>4</w:t>
+          </w:r>
+          <w:r>
+            <w:rPr>
+              <w:noProof/>
+            </w:rPr>
+            <w:fldChar w:fldCharType="end"/>
+          </w:r>
+        </w:p>
+        <w:p>
+          <w:pPr>
+            <w:pStyle w:val="TOC2"/>
+            <w:tabs>
+              <w:tab w:val="left" w:pos="1249"/>
+            </w:tabs>
+            <w:rPr>
+              <w:noProof/>
+              <w:sz w:val="24"/>
+              <w:szCs w:val="24"/>
+              <w:lang w:val="en-AU" w:eastAsia="ja-JP"/>
+            </w:rPr>
+          </w:pPr>
+          <w:r>
+            <w:rPr>
+              <w:noProof/>
+            </w:rPr>
+            <w:t>1.1</w:t>
+          </w:r>
+          <w:r>
+            <w:rPr>
+              <w:noProof/>
+              <w:sz w:val="24"/>
+              <w:szCs w:val="24"/>
+              <w:lang w:val="en-AU" w:eastAsia="ja-JP"/>
+            </w:rPr>
+            <w:tab/>
+          </w:r>
+          <w:r>
+            <w:rPr>
+              <w:noProof/>
+            </w:rPr>
+            <w:t>Key Commerce Items and JCR Locations</w:t>
+          </w:r>
+          <w:r>
+            <w:rPr>
+              <w:noProof/>
+            </w:rPr>
+            <w:tab/>
+          </w:r>
+          <w:r>
+            <w:rPr>
+              <w:noProof/>
+            </w:rPr>
+            <w:fldChar w:fldCharType="begin"/>
+          </w:r>
+          <w:r>
+            <w:rPr>
+              <w:noProof/>
+            </w:rPr>
+            <w:instrText xml:space="preserve"> PAGEREF _Toc319421606 \h </w:instrText>
+          </w:r>
+          <w:r>
+            <w:rPr>
+              <w:noProof/>
+            </w:rPr>
+          </w:r>
+          <w:r>
+            <w:rPr>
+              <w:noProof/>
+            </w:rPr>
+            <w:fldChar w:fldCharType="separate"/>
+          </w:r>
+          <w:r>
+            <w:rPr>
+              <w:noProof/>
+            </w:rPr>
+            <w:t>4</w:t>
+          </w:r>
+          <w:r>
+            <w:rPr>
+              <w:noProof/>
+            </w:rPr>
+            <w:fldChar w:fldCharType="end"/>
+          </w:r>
+        </w:p>
+        <w:p>
+          <w:pPr>
+            <w:pStyle w:val="TOC2"/>
+            <w:tabs>
+              <w:tab w:val="left" w:pos="1249"/>
+            </w:tabs>
+            <w:rPr>
+              <w:noProof/>
+              <w:sz w:val="24"/>
+              <w:szCs w:val="24"/>
+              <w:lang w:val="en-AU" w:eastAsia="ja-JP"/>
+            </w:rPr>
+          </w:pPr>
+          <w:r>
+            <w:rPr>
+              <w:noProof/>
+            </w:rPr>
+            <w:t>1.2</w:t>
+          </w:r>
+          <w:r>
+            <w:rPr>
+              <w:noProof/>
+              <w:sz w:val="24"/>
+              <w:szCs w:val="24"/>
+              <w:lang w:val="en-AU" w:eastAsia="ja-JP"/>
+            </w:rPr>
+            <w:tab/>
+          </w:r>
+          <w:r>
+            <w:rPr>
+              <w:noProof/>
+            </w:rPr>
+            <w:t>AEM Commerce OOTB Components and Templates</w:t>
+          </w:r>
+          <w:r>
+            <w:rPr>
+              <w:noProof/>
+            </w:rPr>
+            <w:tab/>
+          </w:r>
+          <w:r>
+            <w:rPr>
+              <w:noProof/>
+            </w:rPr>
+            <w:fldChar w:fldCharType="begin"/>
+          </w:r>
+          <w:r>
+            <w:rPr>
+              <w:noProof/>
+            </w:rPr>
+            <w:instrText xml:space="preserve"> PAGEREF _Toc319421607 \h </w:instrText>
+          </w:r>
+          <w:r>
+            <w:rPr>
+              <w:noProof/>
+            </w:rPr>
+          </w:r>
+          <w:r>
+            <w:rPr>
+              <w:noProof/>
+            </w:rPr>
+            <w:fldChar w:fldCharType="separate"/>
+          </w:r>
+          <w:r>
+            <w:rPr>
+              <w:noProof/>
+            </w:rPr>
+            <w:t>5</w:t>
+          </w:r>
+          <w:r>
+            <w:rPr>
+              <w:noProof/>
+            </w:rPr>
+            <w:fldChar w:fldCharType="end"/>
+          </w:r>
+        </w:p>
+        <w:p>
+          <w:pPr>
+            <w:pStyle w:val="TOC2"/>
+            <w:tabs>
+              <w:tab w:val="left" w:pos="1249"/>
+            </w:tabs>
+            <w:rPr>
+              <w:noProof/>
+              <w:sz w:val="24"/>
+              <w:szCs w:val="24"/>
+              <w:lang w:val="en-AU" w:eastAsia="ja-JP"/>
+            </w:rPr>
+          </w:pPr>
+          <w:r>
+            <w:rPr>
+              <w:noProof/>
+            </w:rPr>
+            <w:t>1.3</w:t>
+          </w:r>
+          <w:r>
+            <w:rPr>
+              <w:noProof/>
+              <w:sz w:val="24"/>
+              <w:szCs w:val="24"/>
+              <w:lang w:val="en-AU" w:eastAsia="ja-JP"/>
+            </w:rPr>
+            <w:tab/>
+          </w:r>
+          <w:r>
+            <w:rPr>
+              <w:noProof/>
+            </w:rPr>
+            <w:t>Key Commerce Items and JCR Properties</w:t>
+          </w:r>
+          <w:r>
+            <w:rPr>
+              <w:noProof/>
+            </w:rPr>
+            <w:tab/>
+          </w:r>
+          <w:r>
+            <w:rPr>
+              <w:noProof/>
+            </w:rPr>
+            <w:fldChar w:fldCharType="begin"/>
+          </w:r>
+          <w:r>
+            <w:rPr>
+              <w:noProof/>
+            </w:rPr>
+            <w:instrText xml:space="preserve"> PAGEREF _Toc319421608 \h </w:instrText>
+          </w:r>
+          <w:r>
+            <w:rPr>
+              <w:noProof/>
+            </w:rPr>
+          </w:r>
+          <w:r>
+            <w:rPr>
+              <w:noProof/>
+            </w:rPr>
+            <w:fldChar w:fldCharType="separate"/>
+          </w:r>
+          <w:r>
+            <w:rPr>
+              <w:noProof/>
+            </w:rPr>
+            <w:t>5</w:t>
           </w:r>
           <w:r>
             <w:rPr>
@@ -598,7 +852,7 @@
             <w:rPr>
               <w:noProof/>
             </w:rPr>
-            <w:instrText xml:space="preserve"> PAGEREF _Toc319235614 \h </w:instrText>
+            <w:instrText xml:space="preserve"> PAGEREF _Toc319421609 \h </w:instrText>
           </w:r>
           <w:r>
             <w:rPr>
@@ -615,7 +869,7 @@
             <w:rPr>
               <w:noProof/>
             </w:rPr>
-            <w:t>4</w:t>
+            <w:t>6</w:t>
           </w:r>
           <w:r>
             <w:rPr>
@@ -676,7 +930,7 @@
             <w:rPr>
               <w:noProof/>
             </w:rPr>
-            <w:instrText xml:space="preserve"> PAGEREF _Toc319235615 \h </w:instrText>
+            <w:instrText xml:space="preserve"> PAGEREF _Toc319421610 \h </w:instrText>
           </w:r>
           <w:r>
             <w:rPr>
@@ -693,7 +947,7 @@
             <w:rPr>
               <w:noProof/>
             </w:rPr>
-            <w:t>4</w:t>
+            <w:t>7</w:t>
           </w:r>
           <w:r>
             <w:rPr>
@@ -734,7 +988,7 @@
       <w:pPr>
         <w:pStyle w:val="Heading1"/>
       </w:pPr>
-      <w:bookmarkStart w:id="1" w:name="_Toc319235613"/>
+      <w:bookmarkStart w:id="1" w:name="_Toc319421605"/>
       <w:r>
         <w:lastRenderedPageBreak/>
         <w:t>Commerce Integration Framework – Cheat Sheet</w:t>
@@ -753,16 +1007,18 @@
           <w:numId w:val="20"/>
         </w:numPr>
       </w:pPr>
+      <w:bookmarkStart w:id="2" w:name="_Toc319421606"/>
       <w:r>
         <w:t>Key Commerce Items and JCR Locations</w:t>
       </w:r>
+      <w:bookmarkEnd w:id="2"/>
     </w:p>
     <w:p/>
     <w:tbl>
       <w:tblPr>
         <w:tblpPr w:leftFromText="180" w:rightFromText="180" w:vertAnchor="text" w:tblpXSpec="center" w:tblpY="1"/>
         <w:tblOverlap w:val="never"/>
-        <w:tblW w:w="6400" w:type="dxa"/>
+        <w:tblW w:w="6680" w:type="dxa"/>
         <w:tblCellMar>
           <w:left w:w="0" w:type="dxa"/>
           <w:right w:w="0" w:type="dxa"/>
@@ -770,8 +1026,8 @@
         <w:tblLook w:val="0420" w:firstRow="1" w:lastRow="0" w:firstColumn="0" w:lastColumn="0" w:noHBand="0" w:noVBand="1"/>
       </w:tblPr>
       <w:tblGrid>
-        <w:gridCol w:w="3178"/>
-        <w:gridCol w:w="3222"/>
+        <w:gridCol w:w="3480"/>
+        <w:gridCol w:w="3200"/>
       </w:tblGrid>
       <w:tr>
         <w:trPr>
@@ -779,7 +1035,7 @@
         </w:trPr>
         <w:tc>
           <w:tcPr>
-            <w:tcW w:w="3200" w:type="dxa"/>
+            <w:tcW w:w="3480" w:type="dxa"/>
             <w:tcBorders>
               <w:top w:val="single" w:sz="8" w:space="0" w:color="FFFFFF"/>
               <w:left w:val="single" w:sz="8" w:space="0" w:color="FFFFFF"/>
@@ -797,17 +1053,18 @@
           </w:tcPr>
           <w:p>
             <w:pPr>
-              <w:pStyle w:val="Heading2"/>
-              <w:numPr>
-                <w:ilvl w:val="0"/>
-                <w:numId w:val="0"/>
-              </w:numPr>
-              <w:rPr>
+              <w:rPr>
+                <w:rFonts w:ascii="Adobe Clean" w:hAnsi="Adobe Clean"/>
+                <w:sz w:val="24"/>
+                <w:szCs w:val="24"/>
                 <w:lang w:val="en-AU"/>
               </w:rPr>
             </w:pPr>
             <w:r>
               <w:rPr>
+                <w:rFonts w:ascii="Adobe Clean" w:hAnsi="Adobe Clean"/>
+                <w:sz w:val="24"/>
+                <w:szCs w:val="24"/>
                 <w:lang w:val="en-AU"/>
               </w:rPr>
               <w:t>Item</w:t>
@@ -834,17 +1091,18 @@
           </w:tcPr>
           <w:p>
             <w:pPr>
-              <w:pStyle w:val="Heading2"/>
-              <w:numPr>
-                <w:ilvl w:val="0"/>
-                <w:numId w:val="0"/>
-              </w:numPr>
-              <w:rPr>
+              <w:rPr>
+                <w:rFonts w:ascii="Adobe Clean" w:hAnsi="Adobe Clean"/>
+                <w:sz w:val="24"/>
+                <w:szCs w:val="24"/>
                 <w:lang w:val="en-AU"/>
               </w:rPr>
             </w:pPr>
             <w:r>
               <w:rPr>
+                <w:rFonts w:ascii="Adobe Clean" w:hAnsi="Adobe Clean"/>
+                <w:sz w:val="24"/>
+                <w:szCs w:val="24"/>
                 <w:lang w:val="en-AU"/>
               </w:rPr>
               <w:t>Location</w:t>
@@ -858,7 +1116,7 @@
         </w:trPr>
         <w:tc>
           <w:tcPr>
-            <w:tcW w:w="3200" w:type="dxa"/>
+            <w:tcW w:w="3480" w:type="dxa"/>
             <w:tcBorders>
               <w:top w:val="single" w:sz="24" w:space="0" w:color="FFFFFF"/>
               <w:left w:val="single" w:sz="8" w:space="0" w:color="FFFFFF"/>
@@ -876,17 +1134,18 @@
           </w:tcPr>
           <w:p>
             <w:pPr>
-              <w:pStyle w:val="Heading2"/>
-              <w:numPr>
-                <w:ilvl w:val="0"/>
-                <w:numId w:val="0"/>
-              </w:numPr>
-              <w:rPr>
+              <w:rPr>
+                <w:rFonts w:ascii="Adobe Clean" w:hAnsi="Adobe Clean"/>
+                <w:sz w:val="24"/>
+                <w:szCs w:val="24"/>
                 <w:lang w:val="en-AU"/>
               </w:rPr>
             </w:pPr>
             <w:r>
               <w:rPr>
+                <w:rFonts w:ascii="Adobe Clean" w:hAnsi="Adobe Clean"/>
+                <w:sz w:val="24"/>
+                <w:szCs w:val="24"/>
                 <w:lang w:val="en-AU"/>
               </w:rPr>
               <w:t>AEM PIM Commerce Provider</w:t>
@@ -913,20 +1172,41 @@
           </w:tcPr>
           <w:p>
             <w:pPr>
-              <w:pStyle w:val="Heading2"/>
-              <w:numPr>
-                <w:ilvl w:val="0"/>
-                <w:numId w:val="0"/>
-              </w:numPr>
-              <w:rPr>
+              <w:rPr>
+                <w:rFonts w:ascii="Adobe Clean" w:hAnsi="Adobe Clean"/>
+                <w:sz w:val="24"/>
+                <w:szCs w:val="24"/>
                 <w:lang w:val="en-AU"/>
               </w:rPr>
             </w:pPr>
             <w:r>
               <w:rPr>
-                <w:lang w:val="en-AU"/>
-              </w:rPr>
-              <w:t>/etc/commerce/products</w:t>
+                <w:rFonts w:ascii="Adobe Clean" w:hAnsi="Adobe Clean"/>
+                <w:sz w:val="24"/>
+                <w:szCs w:val="24"/>
+                <w:lang w:val="en-AU"/>
+              </w:rPr>
+              <w:t>/</w:t>
+            </w:r>
+            <w:proofErr w:type="spellStart"/>
+            <w:r>
+              <w:rPr>
+                <w:rFonts w:ascii="Adobe Clean" w:hAnsi="Adobe Clean"/>
+                <w:sz w:val="24"/>
+                <w:szCs w:val="24"/>
+                <w:lang w:val="en-AU"/>
+              </w:rPr>
+              <w:t>etc</w:t>
+            </w:r>
+            <w:proofErr w:type="spellEnd"/>
+            <w:r>
+              <w:rPr>
+                <w:rFonts w:ascii="Adobe Clean" w:hAnsi="Adobe Clean"/>
+                <w:sz w:val="24"/>
+                <w:szCs w:val="24"/>
+                <w:lang w:val="en-AU"/>
+              </w:rPr>
+              <w:t>/commerce/products</w:t>
             </w:r>
           </w:p>
         </w:tc>
@@ -937,7 +1217,7 @@
         </w:trPr>
         <w:tc>
           <w:tcPr>
-            <w:tcW w:w="3200" w:type="dxa"/>
+            <w:tcW w:w="3480" w:type="dxa"/>
             <w:tcBorders>
               <w:top w:val="single" w:sz="8" w:space="0" w:color="FFFFFF"/>
               <w:left w:val="single" w:sz="8" w:space="0" w:color="FFFFFF"/>
@@ -955,17 +1235,18 @@
           </w:tcPr>
           <w:p>
             <w:pPr>
-              <w:pStyle w:val="Heading2"/>
-              <w:numPr>
-                <w:ilvl w:val="0"/>
-                <w:numId w:val="0"/>
-              </w:numPr>
-              <w:rPr>
+              <w:rPr>
+                <w:rFonts w:ascii="Adobe Clean" w:hAnsi="Adobe Clean"/>
+                <w:sz w:val="24"/>
+                <w:szCs w:val="24"/>
                 <w:lang w:val="en-AU"/>
               </w:rPr>
             </w:pPr>
             <w:r>
               <w:rPr>
+                <w:rFonts w:ascii="Adobe Clean" w:hAnsi="Adobe Clean"/>
+                <w:sz w:val="24"/>
+                <w:szCs w:val="24"/>
                 <w:lang w:val="en-AU"/>
               </w:rPr>
               <w:t>AEM Order</w:t>
@@ -992,20 +1273,41 @@
           </w:tcPr>
           <w:p>
             <w:pPr>
-              <w:pStyle w:val="Heading2"/>
-              <w:numPr>
-                <w:ilvl w:val="0"/>
-                <w:numId w:val="0"/>
-              </w:numPr>
-              <w:rPr>
+              <w:rPr>
+                <w:rFonts w:ascii="Adobe Clean" w:hAnsi="Adobe Clean"/>
+                <w:sz w:val="24"/>
+                <w:szCs w:val="24"/>
                 <w:lang w:val="en-AU"/>
               </w:rPr>
             </w:pPr>
             <w:r>
               <w:rPr>
-                <w:lang w:val="en-AU"/>
-              </w:rPr>
-              <w:t>/etc/commerce/orders</w:t>
+                <w:rFonts w:ascii="Adobe Clean" w:hAnsi="Adobe Clean"/>
+                <w:sz w:val="24"/>
+                <w:szCs w:val="24"/>
+                <w:lang w:val="en-AU"/>
+              </w:rPr>
+              <w:t>/</w:t>
+            </w:r>
+            <w:proofErr w:type="spellStart"/>
+            <w:r>
+              <w:rPr>
+                <w:rFonts w:ascii="Adobe Clean" w:hAnsi="Adobe Clean"/>
+                <w:sz w:val="24"/>
+                <w:szCs w:val="24"/>
+                <w:lang w:val="en-AU"/>
+              </w:rPr>
+              <w:t>etc</w:t>
+            </w:r>
+            <w:proofErr w:type="spellEnd"/>
+            <w:r>
+              <w:rPr>
+                <w:rFonts w:ascii="Adobe Clean" w:hAnsi="Adobe Clean"/>
+                <w:sz w:val="24"/>
+                <w:szCs w:val="24"/>
+                <w:lang w:val="en-AU"/>
+              </w:rPr>
+              <w:t>/commerce/orders</w:t>
             </w:r>
           </w:p>
         </w:tc>
@@ -1016,7 +1318,7 @@
         </w:trPr>
         <w:tc>
           <w:tcPr>
-            <w:tcW w:w="3200" w:type="dxa"/>
+            <w:tcW w:w="3480" w:type="dxa"/>
             <w:tcBorders>
               <w:top w:val="single" w:sz="8" w:space="0" w:color="FFFFFF"/>
               <w:left w:val="single" w:sz="8" w:space="0" w:color="FFFFFF"/>
@@ -1034,17 +1336,18 @@
           </w:tcPr>
           <w:p>
             <w:pPr>
-              <w:pStyle w:val="Heading2"/>
-              <w:numPr>
-                <w:ilvl w:val="0"/>
-                <w:numId w:val="0"/>
-              </w:numPr>
-              <w:rPr>
+              <w:rPr>
+                <w:rFonts w:ascii="Adobe Clean" w:hAnsi="Adobe Clean"/>
+                <w:sz w:val="24"/>
+                <w:szCs w:val="24"/>
                 <w:lang w:val="en-AU"/>
               </w:rPr>
             </w:pPr>
             <w:r>
               <w:rPr>
+                <w:rFonts w:ascii="Adobe Clean" w:hAnsi="Adobe Clean"/>
+                <w:sz w:val="24"/>
+                <w:szCs w:val="24"/>
                 <w:lang w:val="en-AU"/>
               </w:rPr>
               <w:t>AEM Payment Methods</w:t>
@@ -1071,20 +1374,41 @@
           </w:tcPr>
           <w:p>
             <w:pPr>
-              <w:pStyle w:val="Heading2"/>
-              <w:numPr>
-                <w:ilvl w:val="0"/>
-                <w:numId w:val="0"/>
-              </w:numPr>
-              <w:rPr>
+              <w:rPr>
+                <w:rFonts w:ascii="Adobe Clean" w:hAnsi="Adobe Clean"/>
+                <w:sz w:val="24"/>
+                <w:szCs w:val="24"/>
                 <w:lang w:val="en-AU"/>
               </w:rPr>
             </w:pPr>
             <w:r>
               <w:rPr>
-                <w:lang w:val="en-AU"/>
-              </w:rPr>
-              <w:t>/etc/commerce/payment-methods</w:t>
+                <w:rFonts w:ascii="Adobe Clean" w:hAnsi="Adobe Clean"/>
+                <w:sz w:val="24"/>
+                <w:szCs w:val="24"/>
+                <w:lang w:val="en-AU"/>
+              </w:rPr>
+              <w:t>/</w:t>
+            </w:r>
+            <w:proofErr w:type="spellStart"/>
+            <w:r>
+              <w:rPr>
+                <w:rFonts w:ascii="Adobe Clean" w:hAnsi="Adobe Clean"/>
+                <w:sz w:val="24"/>
+                <w:szCs w:val="24"/>
+                <w:lang w:val="en-AU"/>
+              </w:rPr>
+              <w:t>etc</w:t>
+            </w:r>
+            <w:proofErr w:type="spellEnd"/>
+            <w:r>
+              <w:rPr>
+                <w:rFonts w:ascii="Adobe Clean" w:hAnsi="Adobe Clean"/>
+                <w:sz w:val="24"/>
+                <w:szCs w:val="24"/>
+                <w:lang w:val="en-AU"/>
+              </w:rPr>
+              <w:t>/commerce/payment-methods</w:t>
             </w:r>
           </w:p>
         </w:tc>
@@ -1095,7 +1419,7 @@
         </w:trPr>
         <w:tc>
           <w:tcPr>
-            <w:tcW w:w="3200" w:type="dxa"/>
+            <w:tcW w:w="3480" w:type="dxa"/>
             <w:tcBorders>
               <w:top w:val="single" w:sz="8" w:space="0" w:color="FFFFFF"/>
               <w:left w:val="single" w:sz="8" w:space="0" w:color="FFFFFF"/>
@@ -1112,17 +1436,18 @@
           </w:tcPr>
           <w:p>
             <w:pPr>
-              <w:pStyle w:val="Heading2"/>
-              <w:numPr>
-                <w:ilvl w:val="0"/>
-                <w:numId w:val="0"/>
-              </w:numPr>
-              <w:rPr>
+              <w:rPr>
+                <w:rFonts w:ascii="Adobe Clean" w:hAnsi="Adobe Clean"/>
+                <w:sz w:val="24"/>
+                <w:szCs w:val="24"/>
                 <w:lang w:val="en-AU"/>
               </w:rPr>
             </w:pPr>
             <w:r>
               <w:rPr>
+                <w:rFonts w:ascii="Adobe Clean" w:hAnsi="Adobe Clean"/>
+                <w:sz w:val="24"/>
+                <w:szCs w:val="24"/>
                 <w:lang w:val="en-AU"/>
               </w:rPr>
               <w:t>AEM Shipping Methods</w:t>
@@ -1148,20 +1473,41 @@
           </w:tcPr>
           <w:p>
             <w:pPr>
-              <w:pStyle w:val="Heading2"/>
-              <w:numPr>
-                <w:ilvl w:val="0"/>
-                <w:numId w:val="0"/>
-              </w:numPr>
-              <w:rPr>
+              <w:rPr>
+                <w:rFonts w:ascii="Adobe Clean" w:hAnsi="Adobe Clean"/>
+                <w:sz w:val="24"/>
+                <w:szCs w:val="24"/>
                 <w:lang w:val="en-AU"/>
               </w:rPr>
             </w:pPr>
             <w:r>
               <w:rPr>
-                <w:lang w:val="en-AU"/>
-              </w:rPr>
-              <w:t>/etc/commerce/shipping-methods</w:t>
+                <w:rFonts w:ascii="Adobe Clean" w:hAnsi="Adobe Clean"/>
+                <w:sz w:val="24"/>
+                <w:szCs w:val="24"/>
+                <w:lang w:val="en-AU"/>
+              </w:rPr>
+              <w:t>/</w:t>
+            </w:r>
+            <w:proofErr w:type="spellStart"/>
+            <w:r>
+              <w:rPr>
+                <w:rFonts w:ascii="Adobe Clean" w:hAnsi="Adobe Clean"/>
+                <w:sz w:val="24"/>
+                <w:szCs w:val="24"/>
+                <w:lang w:val="en-AU"/>
+              </w:rPr>
+              <w:t>etc</w:t>
+            </w:r>
+            <w:proofErr w:type="spellEnd"/>
+            <w:r>
+              <w:rPr>
+                <w:rFonts w:ascii="Adobe Clean" w:hAnsi="Adobe Clean"/>
+                <w:sz w:val="24"/>
+                <w:szCs w:val="24"/>
+                <w:lang w:val="en-AU"/>
+              </w:rPr>
+              <w:t>/commerce/shipping-methods</w:t>
             </w:r>
           </w:p>
         </w:tc>
@@ -1172,7 +1518,7 @@
         </w:trPr>
         <w:tc>
           <w:tcPr>
-            <w:tcW w:w="3200" w:type="dxa"/>
+            <w:tcW w:w="3480" w:type="dxa"/>
             <w:tcBorders>
               <w:top w:val="single" w:sz="8" w:space="0" w:color="FFFFFF"/>
               <w:left w:val="single" w:sz="8" w:space="0" w:color="FFFFFF"/>
@@ -1189,17 +1535,18 @@
           </w:tcPr>
           <w:p>
             <w:pPr>
-              <w:pStyle w:val="Heading2"/>
-              <w:numPr>
-                <w:ilvl w:val="0"/>
-                <w:numId w:val="0"/>
-              </w:numPr>
-              <w:rPr>
+              <w:rPr>
+                <w:rFonts w:ascii="Adobe Clean" w:hAnsi="Adobe Clean"/>
+                <w:sz w:val="24"/>
+                <w:szCs w:val="24"/>
                 <w:lang w:val="en-AU"/>
               </w:rPr>
             </w:pPr>
             <w:r>
               <w:rPr>
+                <w:rFonts w:ascii="Adobe Clean" w:hAnsi="Adobe Clean"/>
+                <w:sz w:val="24"/>
+                <w:szCs w:val="24"/>
                 <w:lang w:val="en-AU"/>
               </w:rPr>
               <w:t>AEM Smart List</w:t>
@@ -1225,21 +1572,53 @@
           </w:tcPr>
           <w:p>
             <w:pPr>
-              <w:pStyle w:val="Heading2"/>
-              <w:numPr>
-                <w:ilvl w:val="0"/>
-                <w:numId w:val="0"/>
-              </w:numPr>
-              <w:rPr>
+              <w:rPr>
+                <w:rFonts w:ascii="Adobe Clean" w:hAnsi="Adobe Clean"/>
+                <w:sz w:val="24"/>
+                <w:szCs w:val="24"/>
                 <w:lang w:val="en-AU"/>
               </w:rPr>
             </w:pPr>
             <w:r>
               <w:rPr>
-                <w:lang w:val="en-AU"/>
-              </w:rPr>
-              <w:t>/etc/commerce/smartlists</w:t>
-            </w:r>
+                <w:rFonts w:ascii="Adobe Clean" w:hAnsi="Adobe Clean"/>
+                <w:sz w:val="24"/>
+                <w:szCs w:val="24"/>
+                <w:lang w:val="en-AU"/>
+              </w:rPr>
+              <w:t>/</w:t>
+            </w:r>
+            <w:proofErr w:type="spellStart"/>
+            <w:r>
+              <w:rPr>
+                <w:rFonts w:ascii="Adobe Clean" w:hAnsi="Adobe Clean"/>
+                <w:sz w:val="24"/>
+                <w:szCs w:val="24"/>
+                <w:lang w:val="en-AU"/>
+              </w:rPr>
+              <w:t>etc</w:t>
+            </w:r>
+            <w:proofErr w:type="spellEnd"/>
+            <w:r>
+              <w:rPr>
+                <w:rFonts w:ascii="Adobe Clean" w:hAnsi="Adobe Clean"/>
+                <w:sz w:val="24"/>
+                <w:szCs w:val="24"/>
+                <w:lang w:val="en-AU"/>
+              </w:rPr>
+              <w:t>/commerce/</w:t>
+            </w:r>
+            <w:proofErr w:type="spellStart"/>
+            <w:r>
+              <w:rPr>
+                <w:rFonts w:ascii="Adobe Clean" w:hAnsi="Adobe Clean"/>
+                <w:sz w:val="24"/>
+                <w:szCs w:val="24"/>
+                <w:lang w:val="en-AU"/>
+              </w:rPr>
+              <w:t>smartlists</w:t>
+            </w:r>
+            <w:proofErr w:type="spellEnd"/>
           </w:p>
         </w:tc>
       </w:tr>
@@ -1249,7 +1628,7 @@
         </w:trPr>
         <w:tc>
           <w:tcPr>
-            <w:tcW w:w="3200" w:type="dxa"/>
+            <w:tcW w:w="3480" w:type="dxa"/>
             <w:tcBorders>
               <w:top w:val="single" w:sz="8" w:space="0" w:color="FFFFFF"/>
               <w:left w:val="single" w:sz="8" w:space="0" w:color="FFFFFF"/>
@@ -1266,17 +1645,18 @@
           </w:tcPr>
           <w:p>
             <w:pPr>
-              <w:pStyle w:val="Heading2"/>
-              <w:numPr>
-                <w:ilvl w:val="0"/>
-                <w:numId w:val="0"/>
-              </w:numPr>
-              <w:rPr>
+              <w:rPr>
+                <w:rFonts w:ascii="Adobe Clean" w:hAnsi="Adobe Clean"/>
+                <w:sz w:val="24"/>
+                <w:szCs w:val="24"/>
                 <w:lang w:val="en-AU"/>
               </w:rPr>
             </w:pPr>
             <w:r>
               <w:rPr>
+                <w:rFonts w:ascii="Adobe Clean" w:hAnsi="Adobe Clean"/>
+                <w:sz w:val="24"/>
+                <w:szCs w:val="24"/>
                 <w:lang w:val="en-AU"/>
               </w:rPr>
               <w:t>AEM Product Collections</w:t>
@@ -1302,20 +1682,41 @@
           </w:tcPr>
           <w:p>
             <w:pPr>
-              <w:pStyle w:val="Heading2"/>
-              <w:numPr>
-                <w:ilvl w:val="0"/>
-                <w:numId w:val="0"/>
-              </w:numPr>
-              <w:rPr>
+              <w:rPr>
+                <w:rFonts w:ascii="Adobe Clean" w:hAnsi="Adobe Clean"/>
+                <w:sz w:val="24"/>
+                <w:szCs w:val="24"/>
                 <w:lang w:val="en-AU"/>
               </w:rPr>
             </w:pPr>
             <w:r>
               <w:rPr>
-                <w:lang w:val="en-AU"/>
-              </w:rPr>
-              <w:t>/etc/commerce/collections</w:t>
+                <w:rFonts w:ascii="Adobe Clean" w:hAnsi="Adobe Clean"/>
+                <w:sz w:val="24"/>
+                <w:szCs w:val="24"/>
+                <w:lang w:val="en-AU"/>
+              </w:rPr>
+              <w:t>/</w:t>
+            </w:r>
+            <w:proofErr w:type="spellStart"/>
+            <w:r>
+              <w:rPr>
+                <w:rFonts w:ascii="Adobe Clean" w:hAnsi="Adobe Clean"/>
+                <w:sz w:val="24"/>
+                <w:szCs w:val="24"/>
+                <w:lang w:val="en-AU"/>
+              </w:rPr>
+              <w:t>etc</w:t>
+            </w:r>
+            <w:proofErr w:type="spellEnd"/>
+            <w:r>
+              <w:rPr>
+                <w:rFonts w:ascii="Adobe Clean" w:hAnsi="Adobe Clean"/>
+                <w:sz w:val="24"/>
+                <w:szCs w:val="24"/>
+                <w:lang w:val="en-AU"/>
+              </w:rPr>
+              <w:t>/commerce/collections</w:t>
             </w:r>
           </w:p>
         </w:tc>
@@ -1331,8 +1732,6 @@
     <w:p/>
     <w:p/>
     <w:p/>
-    <w:p/>
-    <w:p/>
     <w:p>
       <w:pPr>
         <w:pStyle w:val="Heading2"/>
@@ -1341,9 +1740,504 @@
           <w:numId w:val="20"/>
         </w:numPr>
       </w:pPr>
+      <w:bookmarkStart w:id="3" w:name="_Toc319421607"/>
+      <w:r>
+        <w:lastRenderedPageBreak/>
+        <w:t>AEM Commerce OOTB Components and Templates</w:t>
+      </w:r>
+      <w:bookmarkEnd w:id="3"/>
+    </w:p>
+    <w:p/>
+    <w:tbl>
+      <w:tblPr>
+        <w:tblW w:w="7705" w:type="dxa"/>
+        <w:jc w:val="center"/>
+        <w:tblInd w:w="2838" w:type="dxa"/>
+        <w:tblCellMar>
+          <w:left w:w="0" w:type="dxa"/>
+          <w:right w:w="0" w:type="dxa"/>
+        </w:tblCellMar>
+        <w:tblLook w:val="0420" w:firstRow="1" w:lastRow="0" w:firstColumn="0" w:lastColumn="0" w:noHBand="0" w:noVBand="1"/>
+      </w:tblPr>
+      <w:tblGrid>
+        <w:gridCol w:w="3173"/>
+        <w:gridCol w:w="4532"/>
+      </w:tblGrid>
+      <w:tr>
+        <w:trPr>
+          <w:jc w:val="center"/>
+        </w:trPr>
+        <w:tc>
+          <w:tcPr>
+            <w:tcW w:w="0" w:type="auto"/>
+            <w:tcBorders>
+              <w:top w:val="single" w:sz="8" w:space="0" w:color="FFFFFF"/>
+              <w:left w:val="single" w:sz="8" w:space="0" w:color="FFFFFF"/>
+              <w:bottom w:val="single" w:sz="24" w:space="0" w:color="FFFFFF"/>
+              <w:right w:val="single" w:sz="8" w:space="0" w:color="FFFFFF"/>
+            </w:tcBorders>
+            <w:shd w:val="clear" w:color="auto" w:fill="C1D82F"/>
+            <w:tcMar>
+              <w:top w:w="72" w:type="dxa"/>
+              <w:left w:w="144" w:type="dxa"/>
+              <w:bottom w:w="72" w:type="dxa"/>
+              <w:right w:w="144" w:type="dxa"/>
+            </w:tcMar>
+            <w:hideMark/>
+          </w:tcPr>
+          <w:p>
+            <w:pPr>
+              <w:rPr>
+                <w:rFonts w:ascii="Adobe Clean" w:hAnsi="Adobe Clean"/>
+                <w:sz w:val="24"/>
+                <w:szCs w:val="24"/>
+                <w:lang w:val="en-AU"/>
+              </w:rPr>
+            </w:pPr>
+            <w:r>
+              <w:rPr>
+                <w:rFonts w:ascii="Adobe Clean" w:hAnsi="Adobe Clean"/>
+                <w:b/>
+                <w:bCs/>
+                <w:sz w:val="24"/>
+                <w:szCs w:val="24"/>
+              </w:rPr>
+              <w:t>Stores</w:t>
+            </w:r>
+          </w:p>
+        </w:tc>
+        <w:tc>
+          <w:tcPr>
+            <w:tcW w:w="4532" w:type="dxa"/>
+            <w:tcBorders>
+              <w:top w:val="single" w:sz="8" w:space="0" w:color="FFFFFF"/>
+              <w:left w:val="single" w:sz="8" w:space="0" w:color="FFFFFF"/>
+              <w:bottom w:val="single" w:sz="24" w:space="0" w:color="FFFFFF"/>
+              <w:right w:val="single" w:sz="8" w:space="0" w:color="FFFFFF"/>
+            </w:tcBorders>
+            <w:shd w:val="clear" w:color="auto" w:fill="C1D82F"/>
+            <w:tcMar>
+              <w:top w:w="72" w:type="dxa"/>
+              <w:left w:w="144" w:type="dxa"/>
+              <w:bottom w:w="72" w:type="dxa"/>
+              <w:right w:w="144" w:type="dxa"/>
+            </w:tcMar>
+            <w:hideMark/>
+          </w:tcPr>
+          <w:p>
+            <w:pPr>
+              <w:rPr>
+                <w:rFonts w:ascii="Adobe Clean" w:hAnsi="Adobe Clean"/>
+                <w:sz w:val="24"/>
+                <w:szCs w:val="24"/>
+                <w:lang w:val="en-AU"/>
+              </w:rPr>
+            </w:pPr>
+            <w:r>
+              <w:rPr>
+                <w:rFonts w:ascii="Adobe Clean" w:hAnsi="Adobe Clean"/>
+                <w:b/>
+                <w:bCs/>
+                <w:sz w:val="24"/>
+                <w:szCs w:val="24"/>
+              </w:rPr>
+              <w:t>Comments</w:t>
+            </w:r>
+          </w:p>
+        </w:tc>
+      </w:tr>
+      <w:tr>
+        <w:trPr>
+          <w:jc w:val="center"/>
+        </w:trPr>
+        <w:tc>
+          <w:tcPr>
+            <w:tcW w:w="0" w:type="auto"/>
+            <w:tcBorders>
+              <w:top w:val="single" w:sz="8" w:space="0" w:color="FFFFFF"/>
+              <w:left w:val="single" w:sz="8" w:space="0" w:color="FFFFFF"/>
+              <w:bottom w:val="single" w:sz="8" w:space="0" w:color="FFFFFF"/>
+              <w:right w:val="single" w:sz="8" w:space="0" w:color="FFFFFF"/>
+            </w:tcBorders>
+            <w:shd w:val="clear" w:color="auto" w:fill="F4F8E8"/>
+            <w:tcMar>
+              <w:top w:w="72" w:type="dxa"/>
+              <w:left w:w="144" w:type="dxa"/>
+              <w:bottom w:w="72" w:type="dxa"/>
+              <w:right w:w="144" w:type="dxa"/>
+            </w:tcMar>
+            <w:hideMark/>
+          </w:tcPr>
+          <w:p>
+            <w:pPr>
+              <w:rPr>
+                <w:rFonts w:ascii="Adobe Clean" w:hAnsi="Adobe Clean"/>
+                <w:sz w:val="24"/>
+                <w:szCs w:val="24"/>
+                <w:lang w:val="en-AU"/>
+              </w:rPr>
+            </w:pPr>
+            <w:r>
+              <w:rPr>
+                <w:rFonts w:ascii="Adobe Clean" w:hAnsi="Adobe Clean"/>
+                <w:sz w:val="24"/>
+                <w:szCs w:val="24"/>
+                <w:lang w:val="de-DE"/>
+              </w:rPr>
+              <w:t>Templates</w:t>
+            </w:r>
+          </w:p>
+        </w:tc>
+        <w:tc>
+          <w:tcPr>
+            <w:tcW w:w="4532" w:type="dxa"/>
+            <w:tcBorders>
+              <w:top w:val="single" w:sz="8" w:space="0" w:color="FFFFFF"/>
+              <w:left w:val="single" w:sz="8" w:space="0" w:color="FFFFFF"/>
+              <w:bottom w:val="single" w:sz="8" w:space="0" w:color="FFFFFF"/>
+              <w:right w:val="single" w:sz="8" w:space="0" w:color="FFFFFF"/>
+            </w:tcBorders>
+            <w:shd w:val="clear" w:color="auto" w:fill="F4F8E8"/>
+            <w:tcMar>
+              <w:top w:w="72" w:type="dxa"/>
+              <w:left w:w="144" w:type="dxa"/>
+              <w:bottom w:w="72" w:type="dxa"/>
+              <w:right w:w="144" w:type="dxa"/>
+            </w:tcMar>
+            <w:hideMark/>
+          </w:tcPr>
+          <w:p>
+            <w:pPr>
+              <w:rPr>
+                <w:rFonts w:ascii="Adobe Clean" w:hAnsi="Adobe Clean"/>
+                <w:sz w:val="24"/>
+                <w:szCs w:val="24"/>
+                <w:lang w:val="en-AU"/>
+              </w:rPr>
+            </w:pPr>
+            <w:r>
+              <w:rPr>
+                <w:rFonts w:ascii="Adobe Clean" w:hAnsi="Adobe Clean"/>
+                <w:b/>
+                <w:bCs/>
+                <w:sz w:val="24"/>
+                <w:szCs w:val="24"/>
+              </w:rPr>
+              <w:t>/libs/commerce/templates</w:t>
+            </w:r>
+            <w:r>
+              <w:rPr>
+                <w:rFonts w:ascii="Adobe Clean" w:hAnsi="Adobe Clean"/>
+                <w:sz w:val="24"/>
+                <w:szCs w:val="24"/>
+              </w:rPr>
+              <w:t xml:space="preserve"> </w:t>
+            </w:r>
+          </w:p>
+        </w:tc>
+      </w:tr>
+      <w:tr>
+        <w:trPr>
+          <w:jc w:val="center"/>
+        </w:trPr>
+        <w:tc>
+          <w:tcPr>
+            <w:tcW w:w="0" w:type="auto"/>
+            <w:tcBorders>
+              <w:top w:val="single" w:sz="8" w:space="0" w:color="FFFFFF"/>
+              <w:left w:val="single" w:sz="8" w:space="0" w:color="FFFFFF"/>
+              <w:bottom w:val="single" w:sz="8" w:space="0" w:color="FFFFFF"/>
+              <w:right w:val="single" w:sz="8" w:space="0" w:color="FFFFFF"/>
+            </w:tcBorders>
+            <w:shd w:val="clear" w:color="auto" w:fill="E9F0CD"/>
+            <w:tcMar>
+              <w:top w:w="72" w:type="dxa"/>
+              <w:left w:w="144" w:type="dxa"/>
+              <w:bottom w:w="72" w:type="dxa"/>
+              <w:right w:w="144" w:type="dxa"/>
+            </w:tcMar>
+            <w:hideMark/>
+          </w:tcPr>
+          <w:p>
+            <w:pPr>
+              <w:rPr>
+                <w:rFonts w:ascii="Adobe Clean" w:hAnsi="Adobe Clean"/>
+                <w:sz w:val="24"/>
+                <w:szCs w:val="24"/>
+                <w:lang w:val="en-AU"/>
+              </w:rPr>
+            </w:pPr>
+            <w:r>
+              <w:rPr>
+                <w:rFonts w:ascii="Adobe Clean" w:hAnsi="Adobe Clean"/>
+                <w:sz w:val="24"/>
+                <w:szCs w:val="24"/>
+                <w:lang w:val="de-DE"/>
+              </w:rPr>
+              <w:t>Components</w:t>
+            </w:r>
+          </w:p>
+        </w:tc>
+        <w:tc>
+          <w:tcPr>
+            <w:tcW w:w="4532" w:type="dxa"/>
+            <w:tcBorders>
+              <w:top w:val="single" w:sz="8" w:space="0" w:color="FFFFFF"/>
+              <w:left w:val="single" w:sz="8" w:space="0" w:color="FFFFFF"/>
+              <w:bottom w:val="single" w:sz="8" w:space="0" w:color="FFFFFF"/>
+              <w:right w:val="single" w:sz="8" w:space="0" w:color="FFFFFF"/>
+            </w:tcBorders>
+            <w:shd w:val="clear" w:color="auto" w:fill="E9F0CD"/>
+            <w:tcMar>
+              <w:top w:w="72" w:type="dxa"/>
+              <w:left w:w="144" w:type="dxa"/>
+              <w:bottom w:w="72" w:type="dxa"/>
+              <w:right w:w="144" w:type="dxa"/>
+            </w:tcMar>
+            <w:hideMark/>
+          </w:tcPr>
+          <w:p>
+            <w:pPr>
+              <w:rPr>
+                <w:rFonts w:ascii="Adobe Clean" w:hAnsi="Adobe Clean"/>
+                <w:sz w:val="24"/>
+                <w:szCs w:val="24"/>
+                <w:lang w:val="en-AU"/>
+              </w:rPr>
+            </w:pPr>
+            <w:r>
+              <w:rPr>
+                <w:rFonts w:ascii="Adobe Clean" w:hAnsi="Adobe Clean"/>
+                <w:b/>
+                <w:bCs/>
+                <w:sz w:val="24"/>
+                <w:szCs w:val="24"/>
+              </w:rPr>
+              <w:t>/libs/commerce/components</w:t>
+            </w:r>
+            <w:r>
+              <w:rPr>
+                <w:rFonts w:ascii="Adobe Clean" w:hAnsi="Adobe Clean"/>
+                <w:sz w:val="24"/>
+                <w:szCs w:val="24"/>
+                <w:lang w:val="de-DE"/>
+              </w:rPr>
+              <w:t xml:space="preserve"> </w:t>
+            </w:r>
+          </w:p>
+        </w:tc>
+      </w:tr>
+      <w:tr>
+        <w:trPr>
+          <w:jc w:val="center"/>
+        </w:trPr>
+        <w:tc>
+          <w:tcPr>
+            <w:tcW w:w="0" w:type="auto"/>
+            <w:tcBorders>
+              <w:top w:val="single" w:sz="8" w:space="0" w:color="FFFFFF"/>
+              <w:left w:val="single" w:sz="8" w:space="0" w:color="FFFFFF"/>
+              <w:bottom w:val="single" w:sz="8" w:space="0" w:color="FFFFFF"/>
+              <w:right w:val="single" w:sz="8" w:space="0" w:color="FFFFFF"/>
+            </w:tcBorders>
+            <w:shd w:val="clear" w:color="auto" w:fill="F4F8E8"/>
+            <w:tcMar>
+              <w:top w:w="72" w:type="dxa"/>
+              <w:left w:w="144" w:type="dxa"/>
+              <w:bottom w:w="72" w:type="dxa"/>
+              <w:right w:w="144" w:type="dxa"/>
+            </w:tcMar>
+            <w:hideMark/>
+          </w:tcPr>
+          <w:p>
+            <w:pPr>
+              <w:rPr>
+                <w:rFonts w:ascii="Adobe Clean" w:hAnsi="Adobe Clean"/>
+                <w:sz w:val="24"/>
+                <w:szCs w:val="24"/>
+                <w:lang w:val="en-AU"/>
+              </w:rPr>
+            </w:pPr>
+            <w:proofErr w:type="spellStart"/>
+            <w:r>
+              <w:rPr>
+                <w:rFonts w:ascii="Adobe Clean" w:hAnsi="Adobe Clean"/>
+                <w:sz w:val="24"/>
+                <w:szCs w:val="24"/>
+              </w:rPr>
+              <w:t>ContextHub</w:t>
+            </w:r>
+            <w:proofErr w:type="spellEnd"/>
+          </w:p>
+        </w:tc>
+        <w:tc>
+          <w:tcPr>
+            <w:tcW w:w="4532" w:type="dxa"/>
+            <w:tcBorders>
+              <w:top w:val="single" w:sz="8" w:space="0" w:color="FFFFFF"/>
+              <w:left w:val="single" w:sz="8" w:space="0" w:color="FFFFFF"/>
+              <w:bottom w:val="single" w:sz="8" w:space="0" w:color="FFFFFF"/>
+              <w:right w:val="single" w:sz="8" w:space="0" w:color="FFFFFF"/>
+            </w:tcBorders>
+            <w:shd w:val="clear" w:color="auto" w:fill="F4F8E8"/>
+            <w:tcMar>
+              <w:top w:w="72" w:type="dxa"/>
+              <w:left w:w="144" w:type="dxa"/>
+              <w:bottom w:w="72" w:type="dxa"/>
+              <w:right w:w="144" w:type="dxa"/>
+            </w:tcMar>
+            <w:hideMark/>
+          </w:tcPr>
+          <w:p>
+            <w:pPr>
+              <w:rPr>
+                <w:rFonts w:ascii="Adobe Clean" w:hAnsi="Adobe Clean"/>
+                <w:sz w:val="24"/>
+                <w:szCs w:val="24"/>
+                <w:lang w:val="en-AU"/>
+              </w:rPr>
+            </w:pPr>
+            <w:r>
+              <w:rPr>
+                <w:rFonts w:ascii="Adobe Clean" w:hAnsi="Adobe Clean"/>
+                <w:b/>
+                <w:bCs/>
+                <w:sz w:val="24"/>
+                <w:szCs w:val="24"/>
+                <w:lang w:val="de-DE"/>
+              </w:rPr>
+              <w:t>/</w:t>
+            </w:r>
+            <w:proofErr w:type="spellStart"/>
+            <w:r>
+              <w:rPr>
+                <w:rFonts w:ascii="Adobe Clean" w:hAnsi="Adobe Clean"/>
+                <w:b/>
+                <w:bCs/>
+                <w:sz w:val="24"/>
+                <w:szCs w:val="24"/>
+                <w:lang w:val="de-DE"/>
+              </w:rPr>
+              <w:t>libs</w:t>
+            </w:r>
+            <w:proofErr w:type="spellEnd"/>
+            <w:r>
+              <w:rPr>
+                <w:rFonts w:ascii="Adobe Clean" w:hAnsi="Adobe Clean"/>
+                <w:b/>
+                <w:bCs/>
+                <w:sz w:val="24"/>
+                <w:szCs w:val="24"/>
+                <w:lang w:val="de-DE"/>
+              </w:rPr>
+              <w:t>/</w:t>
+            </w:r>
+            <w:proofErr w:type="spellStart"/>
+            <w:r>
+              <w:rPr>
+                <w:rFonts w:ascii="Adobe Clean" w:hAnsi="Adobe Clean"/>
+                <w:b/>
+                <w:bCs/>
+                <w:sz w:val="24"/>
+                <w:szCs w:val="24"/>
+                <w:lang w:val="de-DE"/>
+              </w:rPr>
+              <w:t>commerce</w:t>
+            </w:r>
+            <w:proofErr w:type="spellEnd"/>
+            <w:r>
+              <w:rPr>
+                <w:rFonts w:ascii="Adobe Clean" w:hAnsi="Adobe Clean"/>
+                <w:b/>
+                <w:bCs/>
+                <w:sz w:val="24"/>
+                <w:szCs w:val="24"/>
+                <w:lang w:val="de-DE"/>
+              </w:rPr>
+              <w:t>/</w:t>
+            </w:r>
+            <w:proofErr w:type="spellStart"/>
+            <w:r>
+              <w:rPr>
+                <w:rFonts w:ascii="Adobe Clean" w:hAnsi="Adobe Clean"/>
+                <w:b/>
+                <w:bCs/>
+                <w:sz w:val="24"/>
+                <w:szCs w:val="24"/>
+                <w:lang w:val="de-DE"/>
+              </w:rPr>
+              <w:t>contexthub</w:t>
+            </w:r>
+            <w:proofErr w:type="spellEnd"/>
+            <w:r>
+              <w:rPr>
+                <w:rFonts w:ascii="Adobe Clean" w:hAnsi="Adobe Clean"/>
+                <w:b/>
+                <w:bCs/>
+                <w:sz w:val="24"/>
+                <w:szCs w:val="24"/>
+                <w:lang w:val="de-DE"/>
+              </w:rPr>
+              <w:t>/</w:t>
+            </w:r>
+            <w:proofErr w:type="spellStart"/>
+            <w:r>
+              <w:rPr>
+                <w:rFonts w:ascii="Adobe Clean" w:hAnsi="Adobe Clean"/>
+                <w:b/>
+                <w:bCs/>
+                <w:sz w:val="24"/>
+                <w:szCs w:val="24"/>
+                <w:lang w:val="de-DE"/>
+              </w:rPr>
+              <w:t>clientlibs</w:t>
+            </w:r>
+            <w:proofErr w:type="spellEnd"/>
+            <w:r>
+              <w:rPr>
+                <w:rFonts w:ascii="Adobe Clean" w:hAnsi="Adobe Clean"/>
+                <w:b/>
+                <w:bCs/>
+                <w:sz w:val="24"/>
+                <w:szCs w:val="24"/>
+                <w:lang w:val="de-DE"/>
+              </w:rPr>
+              <w:t xml:space="preserve"> </w:t>
+            </w:r>
+          </w:p>
+        </w:tc>
+      </w:tr>
+    </w:tbl>
+    <w:p/>
+    <w:p>
+      <w:r>
+        <w:br w:type="textWrapping" w:clear="all"/>
+      </w:r>
+    </w:p>
+    <w:p/>
+    <w:p/>
+    <w:p/>
+    <w:p/>
+    <w:p/>
+    <w:p/>
+    <w:p/>
+    <w:p/>
+    <w:p/>
+    <w:p/>
+    <w:p/>
+    <w:p>
+      <w:pPr>
+        <w:pStyle w:val="Heading2"/>
+        <w:numPr>
+          <w:ilvl w:val="1"/>
+          <w:numId w:val="20"/>
+        </w:numPr>
+      </w:pPr>
+      <w:bookmarkStart w:id="4" w:name="_Toc319421608"/>
       <w:r>
         <w:t>Key Commerce Items and JCR Properties</w:t>
       </w:r>
+      <w:bookmarkEnd w:id="4"/>
     </w:p>
     <w:p/>
     <w:p/>
@@ -1357,10 +2251,10 @@
         <w:tblLook w:val="0420" w:firstRow="1" w:lastRow="0" w:firstColumn="0" w:lastColumn="0" w:noHBand="0" w:noVBand="1"/>
       </w:tblPr>
       <w:tblGrid>
-        <w:gridCol w:w="2358"/>
-        <w:gridCol w:w="5298"/>
-        <w:gridCol w:w="2702"/>
-        <w:gridCol w:w="2442"/>
+        <w:gridCol w:w="2432"/>
+        <w:gridCol w:w="5223"/>
+        <w:gridCol w:w="2659"/>
+        <w:gridCol w:w="2486"/>
       </w:tblGrid>
       <w:tr>
         <w:trPr>
@@ -1386,11 +2280,6 @@
           </w:tcPr>
           <w:p>
             <w:pPr>
-              <w:pStyle w:val="Heading2"/>
-              <w:numPr>
-                <w:ilvl w:val="0"/>
-                <w:numId w:val="0"/>
-              </w:numPr>
               <w:rPr>
                 <w:lang w:val="en-AU"/>
               </w:rPr>
@@ -1423,11 +2312,6 @@
           </w:tcPr>
           <w:p>
             <w:pPr>
-              <w:pStyle w:val="Heading2"/>
-              <w:numPr>
-                <w:ilvl w:val="0"/>
-                <w:numId w:val="0"/>
-              </w:numPr>
               <w:rPr>
                 <w:lang w:val="en-AU"/>
               </w:rPr>
@@ -1460,11 +2344,6 @@
           </w:tcPr>
           <w:p>
             <w:pPr>
-              <w:pStyle w:val="Heading2"/>
-              <w:numPr>
-                <w:ilvl w:val="0"/>
-                <w:numId w:val="0"/>
-              </w:numPr>
               <w:rPr>
                 <w:lang w:val="en-AU"/>
               </w:rPr>
@@ -1497,11 +2376,905 @@
           </w:tcPr>
           <w:p>
             <w:pPr>
+              <w:rPr>
+                <w:lang w:val="en-AU"/>
+              </w:rPr>
+            </w:pPr>
+          </w:p>
+        </w:tc>
+      </w:tr>
+      <w:tr>
+        <w:trPr>
+          <w:trHeight w:val="584"/>
+        </w:trPr>
+        <w:tc>
+          <w:tcPr>
+            <w:tcW w:w="2652" w:type="dxa"/>
+            <w:tcBorders>
+              <w:top w:val="single" w:sz="24" w:space="0" w:color="FFFFFF"/>
+              <w:left w:val="single" w:sz="8" w:space="0" w:color="FFFFFF"/>
+              <w:bottom w:val="single" w:sz="8" w:space="0" w:color="FFFFFF"/>
+              <w:right w:val="single" w:sz="8" w:space="0" w:color="FFFFFF"/>
+            </w:tcBorders>
+            <w:shd w:val="clear" w:color="auto" w:fill="E9F0CD"/>
+            <w:tcMar>
+              <w:top w:w="72" w:type="dxa"/>
+              <w:left w:w="144" w:type="dxa"/>
+              <w:bottom w:w="72" w:type="dxa"/>
+              <w:right w:w="144" w:type="dxa"/>
+            </w:tcMar>
+            <w:hideMark/>
+          </w:tcPr>
+          <w:p>
+            <w:pPr>
+              <w:rPr>
+                <w:lang w:val="en-AU"/>
+              </w:rPr>
+            </w:pPr>
+            <w:r>
+              <w:rPr>
+                <w:lang w:val="en-AU"/>
+              </w:rPr>
+              <w:t xml:space="preserve">AEM PIM Commerce Provider for Product </w:t>
+            </w:r>
+            <w:proofErr w:type="spellStart"/>
+            <w:r>
+              <w:rPr>
+                <w:lang w:val="en-AU"/>
+              </w:rPr>
+              <w:t>Catalog</w:t>
+            </w:r>
+            <w:proofErr w:type="spellEnd"/>
+          </w:p>
+        </w:tc>
+        <w:tc>
+          <w:tcPr>
+            <w:tcW w:w="5298" w:type="dxa"/>
+            <w:tcBorders>
+              <w:top w:val="single" w:sz="24" w:space="0" w:color="FFFFFF"/>
+              <w:left w:val="single" w:sz="8" w:space="0" w:color="FFFFFF"/>
+              <w:bottom w:val="single" w:sz="8" w:space="0" w:color="FFFFFF"/>
+              <w:right w:val="single" w:sz="8" w:space="0" w:color="FFFFFF"/>
+            </w:tcBorders>
+            <w:shd w:val="clear" w:color="auto" w:fill="E9F0CD"/>
+            <w:tcMar>
+              <w:top w:w="72" w:type="dxa"/>
+              <w:left w:w="144" w:type="dxa"/>
+              <w:bottom w:w="72" w:type="dxa"/>
+              <w:right w:w="144" w:type="dxa"/>
+            </w:tcMar>
+            <w:hideMark/>
+          </w:tcPr>
+          <w:p>
+            <w:pPr>
+              <w:rPr>
+                <w:lang w:val="en-AU"/>
+              </w:rPr>
+            </w:pPr>
+            <w:r>
+              <w:rPr>
+                <w:lang w:val="en-AU"/>
+              </w:rPr>
+              <w:t>/</w:t>
+            </w:r>
+            <w:proofErr w:type="spellStart"/>
+            <w:r>
+              <w:rPr>
+                <w:lang w:val="en-AU"/>
+              </w:rPr>
+              <w:t>etc</w:t>
+            </w:r>
+            <w:proofErr w:type="spellEnd"/>
+            <w:r>
+              <w:rPr>
+                <w:lang w:val="en-AU"/>
+              </w:rPr>
+              <w:t>/commerce/products</w:t>
+            </w:r>
+            <w:r>
+              <w:rPr>
+                <w:lang w:val="en-AU"/>
+              </w:rPr>
+              <w:t>/&lt;</w:t>
+            </w:r>
+            <w:proofErr w:type="spellStart"/>
+            <w:r>
+              <w:rPr>
+                <w:lang w:val="en-AU"/>
+              </w:rPr>
+              <w:t>catalog_identifier</w:t>
+            </w:r>
+            <w:proofErr w:type="spellEnd"/>
+            <w:r>
+              <w:rPr>
+                <w:lang w:val="en-AU"/>
+              </w:rPr>
+              <w:t>&gt;</w:t>
+            </w:r>
+          </w:p>
+        </w:tc>
+        <w:tc>
+          <w:tcPr>
+            <w:tcW w:w="1692" w:type="dxa"/>
+            <w:tcBorders>
+              <w:top w:val="single" w:sz="24" w:space="0" w:color="FFFFFF"/>
+              <w:left w:val="single" w:sz="8" w:space="0" w:color="FFFFFF"/>
+              <w:bottom w:val="single" w:sz="8" w:space="0" w:color="FFFFFF"/>
+              <w:right w:val="single" w:sz="8" w:space="0" w:color="FFFFFF"/>
+            </w:tcBorders>
+            <w:shd w:val="clear" w:color="auto" w:fill="E9F0CD"/>
+            <w:tcMar>
+              <w:top w:w="72" w:type="dxa"/>
+              <w:left w:w="144" w:type="dxa"/>
+              <w:bottom w:w="72" w:type="dxa"/>
+              <w:right w:w="144" w:type="dxa"/>
+            </w:tcMar>
+            <w:hideMark/>
+          </w:tcPr>
+          <w:p>
+            <w:pPr>
+              <w:rPr>
+                <w:lang w:val="en-AU"/>
+              </w:rPr>
+            </w:pPr>
+            <w:proofErr w:type="spellStart"/>
+            <w:r>
+              <w:rPr>
+                <w:lang w:val="en-AU"/>
+              </w:rPr>
+              <w:t>c</w:t>
+            </w:r>
+            <w:r>
+              <w:rPr>
+                <w:lang w:val="en-AU"/>
+              </w:rPr>
+              <w:t>q</w:t>
+            </w:r>
+            <w:proofErr w:type="gramStart"/>
+            <w:r>
+              <w:rPr>
+                <w:lang w:val="en-AU"/>
+              </w:rPr>
+              <w:t>:commerceProvider</w:t>
+            </w:r>
+            <w:proofErr w:type="spellEnd"/>
+            <w:proofErr w:type="gramEnd"/>
+          </w:p>
+        </w:tc>
+        <w:tc>
+          <w:tcPr>
+            <w:tcW w:w="3158" w:type="dxa"/>
+            <w:tcBorders>
+              <w:top w:val="single" w:sz="24" w:space="0" w:color="FFFFFF"/>
+              <w:left w:val="single" w:sz="8" w:space="0" w:color="FFFFFF"/>
+              <w:bottom w:val="single" w:sz="8" w:space="0" w:color="FFFFFF"/>
+              <w:right w:val="single" w:sz="8" w:space="0" w:color="FFFFFF"/>
+            </w:tcBorders>
+            <w:shd w:val="clear" w:color="auto" w:fill="E9F0CD"/>
+            <w:tcMar>
+              <w:top w:w="72" w:type="dxa"/>
+              <w:left w:w="144" w:type="dxa"/>
+              <w:bottom w:w="72" w:type="dxa"/>
+              <w:right w:w="144" w:type="dxa"/>
+            </w:tcMar>
+            <w:hideMark/>
+          </w:tcPr>
+          <w:p>
+            <w:pPr>
+              <w:rPr>
+                <w:lang w:val="en-AU"/>
+              </w:rPr>
+            </w:pPr>
+          </w:p>
+        </w:tc>
+      </w:tr>
+      <w:tr>
+        <w:trPr>
+          <w:trHeight w:val="584"/>
+        </w:trPr>
+        <w:tc>
+          <w:tcPr>
+            <w:tcW w:w="2652" w:type="dxa"/>
+            <w:tcBorders>
+              <w:top w:val="single" w:sz="8" w:space="0" w:color="FFFFFF"/>
+              <w:left w:val="single" w:sz="8" w:space="0" w:color="FFFFFF"/>
+              <w:bottom w:val="single" w:sz="8" w:space="0" w:color="FFFFFF"/>
+              <w:right w:val="single" w:sz="8" w:space="0" w:color="FFFFFF"/>
+            </w:tcBorders>
+            <w:shd w:val="clear" w:color="auto" w:fill="F4F8E8"/>
+            <w:tcMar>
+              <w:top w:w="72" w:type="dxa"/>
+              <w:left w:w="144" w:type="dxa"/>
+              <w:bottom w:w="72" w:type="dxa"/>
+              <w:right w:w="144" w:type="dxa"/>
+            </w:tcMar>
+            <w:hideMark/>
+          </w:tcPr>
+          <w:p>
+            <w:pPr>
               <w:pStyle w:val="Heading2"/>
+              <w:rPr>
+                <w:b w:val="0"/>
+                <w:bCs w:val="0"/>
+              </w:rPr>
+            </w:pPr>
+            <w:proofErr w:type="gramStart"/>
+            <w:r>
+              <w:t>product</w:t>
+            </w:r>
+            <w:proofErr w:type="gramEnd"/>
+          </w:p>
+          <w:p>
+            <w:pPr>
+              <w:ind w:firstLine="720"/>
+              <w:rPr>
+                <w:lang w:val="en-AU"/>
+              </w:rPr>
+            </w:pPr>
+          </w:p>
+        </w:tc>
+        <w:tc>
+          <w:tcPr>
+            <w:tcW w:w="5298" w:type="dxa"/>
+            <w:tcBorders>
+              <w:top w:val="single" w:sz="8" w:space="0" w:color="FFFFFF"/>
+              <w:left w:val="single" w:sz="8" w:space="0" w:color="FFFFFF"/>
+              <w:bottom w:val="single" w:sz="8" w:space="0" w:color="FFFFFF"/>
+              <w:right w:val="single" w:sz="8" w:space="0" w:color="FFFFFF"/>
+            </w:tcBorders>
+            <w:shd w:val="clear" w:color="auto" w:fill="F4F8E8"/>
+            <w:tcMar>
+              <w:top w:w="72" w:type="dxa"/>
+              <w:left w:w="144" w:type="dxa"/>
+              <w:bottom w:w="72" w:type="dxa"/>
+              <w:right w:w="144" w:type="dxa"/>
+            </w:tcMar>
+            <w:hideMark/>
+          </w:tcPr>
+          <w:p>
+            <w:pPr>
+              <w:pStyle w:val="ListParagraph"/>
+              <w:widowControl w:val="0"/>
               <w:numPr>
                 <w:ilvl w:val="0"/>
-                <w:numId w:val="0"/>
+                <w:numId w:val="27"/>
               </w:numPr>
+              <w:tabs>
+                <w:tab w:val="left" w:pos="208"/>
+              </w:tabs>
+              <w:spacing w:after="0" w:line="240" w:lineRule="auto"/>
+              <w:ind w:hanging="97"/>
+              <w:contextualSpacing w:val="0"/>
+              <w:rPr>
+                <w:rFonts w:ascii="Arial" w:eastAsia="Arial" w:hAnsi="Arial" w:cs="Arial"/>
+                <w:sz w:val="16"/>
+                <w:szCs w:val="16"/>
+              </w:rPr>
+            </w:pPr>
+            <w:r>
+              <w:rPr>
+                <w:rFonts w:ascii="Arial"/>
+                <w:sz w:val="16"/>
+              </w:rPr>
+              <w:t>/</w:t>
+            </w:r>
+            <w:proofErr w:type="spellStart"/>
+            <w:r>
+              <w:rPr>
+                <w:rFonts w:ascii="Arial"/>
+                <w:sz w:val="16"/>
+              </w:rPr>
+              <w:t>etc</w:t>
+            </w:r>
+            <w:proofErr w:type="spellEnd"/>
+            <w:r>
+              <w:rPr>
+                <w:rFonts w:ascii="Arial"/>
+                <w:sz w:val="16"/>
+              </w:rPr>
+              <w:t>/commerce/products</w:t>
+            </w:r>
+          </w:p>
+          <w:p>
+            <w:pPr>
+              <w:rPr>
+                <w:lang w:val="en-AU"/>
+              </w:rPr>
+            </w:pPr>
+          </w:p>
+        </w:tc>
+        <w:tc>
+          <w:tcPr>
+            <w:tcW w:w="1692" w:type="dxa"/>
+            <w:tcBorders>
+              <w:top w:val="single" w:sz="8" w:space="0" w:color="FFFFFF"/>
+              <w:left w:val="single" w:sz="8" w:space="0" w:color="FFFFFF"/>
+              <w:bottom w:val="single" w:sz="8" w:space="0" w:color="FFFFFF"/>
+              <w:right w:val="single" w:sz="8" w:space="0" w:color="FFFFFF"/>
+            </w:tcBorders>
+            <w:shd w:val="clear" w:color="auto" w:fill="F4F8E8"/>
+            <w:tcMar>
+              <w:top w:w="72" w:type="dxa"/>
+              <w:left w:w="144" w:type="dxa"/>
+              <w:bottom w:w="72" w:type="dxa"/>
+              <w:right w:w="144" w:type="dxa"/>
+            </w:tcMar>
+            <w:hideMark/>
+          </w:tcPr>
+          <w:p>
+            <w:pPr>
+              <w:pStyle w:val="ListParagraph"/>
+              <w:widowControl w:val="0"/>
+              <w:numPr>
+                <w:ilvl w:val="0"/>
+                <w:numId w:val="27"/>
+              </w:numPr>
+              <w:tabs>
+                <w:tab w:val="left" w:pos="208"/>
+              </w:tabs>
+              <w:spacing w:after="0" w:line="240" w:lineRule="auto"/>
+              <w:ind w:hanging="97"/>
+              <w:contextualSpacing w:val="0"/>
+              <w:rPr>
+                <w:rFonts w:ascii="Arial" w:eastAsia="Arial" w:hAnsi="Arial" w:cs="Arial"/>
+                <w:sz w:val="16"/>
+                <w:szCs w:val="16"/>
+              </w:rPr>
+            </w:pPr>
+            <w:proofErr w:type="spellStart"/>
+            <w:r>
+              <w:rPr>
+                <w:rFonts w:ascii="Arial"/>
+                <w:sz w:val="16"/>
+              </w:rPr>
+              <w:t>cq</w:t>
+            </w:r>
+            <w:proofErr w:type="gramStart"/>
+            <w:r>
+              <w:rPr>
+                <w:rFonts w:ascii="Arial"/>
+                <w:sz w:val="16"/>
+              </w:rPr>
+              <w:t>:commerType</w:t>
+            </w:r>
+            <w:proofErr w:type="spellEnd"/>
+            <w:proofErr w:type="gramEnd"/>
+            <w:r>
+              <w:rPr>
+                <w:rFonts w:ascii="Arial"/>
+                <w:sz w:val="16"/>
+              </w:rPr>
+              <w:t xml:space="preserve"> =</w:t>
+            </w:r>
+            <w:r>
+              <w:rPr>
+                <w:rFonts w:ascii="Arial"/>
+                <w:spacing w:val="-21"/>
+                <w:sz w:val="16"/>
+              </w:rPr>
+              <w:t xml:space="preserve"> </w:t>
+            </w:r>
+            <w:r>
+              <w:rPr>
+                <w:rFonts w:ascii="Arial"/>
+                <w:sz w:val="16"/>
+              </w:rPr>
+              <w:t>product</w:t>
+            </w:r>
+          </w:p>
+          <w:p>
+            <w:pPr>
+              <w:rPr>
+                <w:lang w:val="en-AU"/>
+              </w:rPr>
+            </w:pPr>
+          </w:p>
+        </w:tc>
+        <w:tc>
+          <w:tcPr>
+            <w:tcW w:w="3158" w:type="dxa"/>
+            <w:tcBorders>
+              <w:top w:val="single" w:sz="8" w:space="0" w:color="FFFFFF"/>
+              <w:left w:val="single" w:sz="8" w:space="0" w:color="FFFFFF"/>
+              <w:bottom w:val="single" w:sz="8" w:space="0" w:color="FFFFFF"/>
+              <w:right w:val="single" w:sz="8" w:space="0" w:color="FFFFFF"/>
+            </w:tcBorders>
+            <w:shd w:val="clear" w:color="auto" w:fill="F4F8E8"/>
+            <w:tcMar>
+              <w:top w:w="72" w:type="dxa"/>
+              <w:left w:w="144" w:type="dxa"/>
+              <w:bottom w:w="72" w:type="dxa"/>
+              <w:right w:w="144" w:type="dxa"/>
+            </w:tcMar>
+            <w:hideMark/>
+          </w:tcPr>
+          <w:p>
+            <w:pPr>
+              <w:rPr>
+                <w:lang w:val="en-AU"/>
+              </w:rPr>
+            </w:pPr>
+          </w:p>
+        </w:tc>
+      </w:tr>
+      <w:tr>
+        <w:trPr>
+          <w:trHeight w:val="584"/>
+        </w:trPr>
+        <w:tc>
+          <w:tcPr>
+            <w:tcW w:w="2652" w:type="dxa"/>
+            <w:tcBorders>
+              <w:top w:val="single" w:sz="8" w:space="0" w:color="FFFFFF"/>
+              <w:left w:val="single" w:sz="8" w:space="0" w:color="FFFFFF"/>
+              <w:bottom w:val="single" w:sz="8" w:space="0" w:color="FFFFFF"/>
+              <w:right w:val="single" w:sz="8" w:space="0" w:color="FFFFFF"/>
+            </w:tcBorders>
+            <w:shd w:val="clear" w:color="auto" w:fill="E9F0CD"/>
+            <w:tcMar>
+              <w:top w:w="72" w:type="dxa"/>
+              <w:left w:w="144" w:type="dxa"/>
+              <w:bottom w:w="72" w:type="dxa"/>
+              <w:right w:w="144" w:type="dxa"/>
+            </w:tcMar>
+            <w:hideMark/>
+          </w:tcPr>
+          <w:p>
+            <w:pPr>
+              <w:pStyle w:val="Heading2"/>
+              <w:rPr>
+                <w:b w:val="0"/>
+                <w:bCs w:val="0"/>
+              </w:rPr>
+            </w:pPr>
+            <w:proofErr w:type="gramStart"/>
+            <w:r>
+              <w:t>variant</w:t>
+            </w:r>
+            <w:proofErr w:type="gramEnd"/>
+            <w:r>
+              <w:rPr>
+                <w:spacing w:val="-8"/>
+              </w:rPr>
+              <w:t xml:space="preserve"> </w:t>
+            </w:r>
+            <w:r>
+              <w:t>axis</w:t>
+            </w:r>
+          </w:p>
+          <w:p>
+            <w:pPr>
+              <w:rPr>
+                <w:lang w:val="en-AU"/>
+              </w:rPr>
+            </w:pPr>
+          </w:p>
+        </w:tc>
+        <w:tc>
+          <w:tcPr>
+            <w:tcW w:w="5298" w:type="dxa"/>
+            <w:tcBorders>
+              <w:top w:val="single" w:sz="8" w:space="0" w:color="FFFFFF"/>
+              <w:left w:val="single" w:sz="8" w:space="0" w:color="FFFFFF"/>
+              <w:bottom w:val="single" w:sz="8" w:space="0" w:color="FFFFFF"/>
+              <w:right w:val="single" w:sz="8" w:space="0" w:color="FFFFFF"/>
+            </w:tcBorders>
+            <w:shd w:val="clear" w:color="auto" w:fill="E9F0CD"/>
+            <w:tcMar>
+              <w:top w:w="72" w:type="dxa"/>
+              <w:left w:w="144" w:type="dxa"/>
+              <w:bottom w:w="72" w:type="dxa"/>
+              <w:right w:w="144" w:type="dxa"/>
+            </w:tcMar>
+            <w:hideMark/>
+          </w:tcPr>
+          <w:p>
+            <w:pPr>
+              <w:rPr>
+                <w:lang w:val="en-AU"/>
+              </w:rPr>
+            </w:pPr>
+            <w:r>
+              <w:rPr>
+                <w:lang w:val="en-AU"/>
+              </w:rPr>
+              <w:t>SKU</w:t>
+            </w:r>
+          </w:p>
+        </w:tc>
+        <w:tc>
+          <w:tcPr>
+            <w:tcW w:w="1692" w:type="dxa"/>
+            <w:tcBorders>
+              <w:top w:val="single" w:sz="8" w:space="0" w:color="FFFFFF"/>
+              <w:left w:val="single" w:sz="8" w:space="0" w:color="FFFFFF"/>
+              <w:bottom w:val="single" w:sz="8" w:space="0" w:color="FFFFFF"/>
+              <w:right w:val="single" w:sz="8" w:space="0" w:color="FFFFFF"/>
+            </w:tcBorders>
+            <w:shd w:val="clear" w:color="auto" w:fill="E9F0CD"/>
+            <w:tcMar>
+              <w:top w:w="72" w:type="dxa"/>
+              <w:left w:w="144" w:type="dxa"/>
+              <w:bottom w:w="72" w:type="dxa"/>
+              <w:right w:w="144" w:type="dxa"/>
+            </w:tcMar>
+            <w:hideMark/>
+          </w:tcPr>
+          <w:p>
+            <w:pPr>
+              <w:pStyle w:val="ListParagraph"/>
+              <w:widowControl w:val="0"/>
+              <w:numPr>
+                <w:ilvl w:val="0"/>
+                <w:numId w:val="28"/>
+              </w:numPr>
+              <w:tabs>
+                <w:tab w:val="left" w:pos="208"/>
+              </w:tabs>
+              <w:spacing w:after="0" w:line="240" w:lineRule="auto"/>
+              <w:ind w:firstLine="0"/>
+              <w:contextualSpacing w:val="0"/>
+              <w:rPr>
+                <w:rFonts w:ascii="Arial" w:eastAsia="Arial" w:hAnsi="Arial" w:cs="Arial"/>
+                <w:sz w:val="16"/>
+                <w:szCs w:val="16"/>
+              </w:rPr>
+            </w:pPr>
+            <w:proofErr w:type="spellStart"/>
+            <w:r>
+              <w:rPr>
+                <w:rFonts w:ascii="Arial"/>
+                <w:sz w:val="16"/>
+              </w:rPr>
+              <w:t>cq</w:t>
+            </w:r>
+            <w:proofErr w:type="gramStart"/>
+            <w:r>
+              <w:rPr>
+                <w:rFonts w:ascii="Arial"/>
+                <w:sz w:val="16"/>
+              </w:rPr>
+              <w:t>:commerType</w:t>
+            </w:r>
+            <w:proofErr w:type="spellEnd"/>
+            <w:proofErr w:type="gramEnd"/>
+            <w:r>
+              <w:rPr>
+                <w:rFonts w:ascii="Arial"/>
+                <w:sz w:val="16"/>
+              </w:rPr>
+              <w:t xml:space="preserve"> =</w:t>
+            </w:r>
+            <w:r>
+              <w:rPr>
+                <w:rFonts w:ascii="Arial"/>
+                <w:spacing w:val="-20"/>
+                <w:sz w:val="16"/>
+              </w:rPr>
+              <w:t xml:space="preserve"> </w:t>
+            </w:r>
+            <w:r>
+              <w:rPr>
+                <w:rFonts w:ascii="Arial"/>
+                <w:sz w:val="16"/>
+              </w:rPr>
+              <w:t>variant</w:t>
+            </w:r>
+          </w:p>
+          <w:p>
+            <w:pPr>
+              <w:rPr>
+                <w:lang w:val="en-AU"/>
+              </w:rPr>
+            </w:pPr>
+          </w:p>
+        </w:tc>
+        <w:tc>
+          <w:tcPr>
+            <w:tcW w:w="3158" w:type="dxa"/>
+            <w:tcBorders>
+              <w:top w:val="single" w:sz="8" w:space="0" w:color="FFFFFF"/>
+              <w:left w:val="single" w:sz="8" w:space="0" w:color="FFFFFF"/>
+              <w:bottom w:val="single" w:sz="8" w:space="0" w:color="FFFFFF"/>
+              <w:right w:val="single" w:sz="8" w:space="0" w:color="FFFFFF"/>
+            </w:tcBorders>
+            <w:shd w:val="clear" w:color="auto" w:fill="E9F0CD"/>
+            <w:tcMar>
+              <w:top w:w="72" w:type="dxa"/>
+              <w:left w:w="144" w:type="dxa"/>
+              <w:bottom w:w="72" w:type="dxa"/>
+              <w:right w:w="144" w:type="dxa"/>
+            </w:tcMar>
+            <w:hideMark/>
+          </w:tcPr>
+          <w:p>
+            <w:pPr>
+              <w:rPr>
+                <w:lang w:val="en-AU"/>
+              </w:rPr>
+            </w:pPr>
+          </w:p>
+        </w:tc>
+      </w:tr>
+      <w:tr>
+        <w:trPr>
+          <w:trHeight w:val="584"/>
+        </w:trPr>
+        <w:tc>
+          <w:tcPr>
+            <w:tcW w:w="2652" w:type="dxa"/>
+            <w:tcBorders>
+              <w:top w:val="single" w:sz="8" w:space="0" w:color="FFFFFF"/>
+              <w:left w:val="single" w:sz="8" w:space="0" w:color="FFFFFF"/>
+              <w:bottom w:val="single" w:sz="8" w:space="0" w:color="FFFFFF"/>
+              <w:right w:val="single" w:sz="8" w:space="0" w:color="FFFFFF"/>
+            </w:tcBorders>
+            <w:shd w:val="clear" w:color="auto" w:fill="E9F0CD"/>
+            <w:tcMar>
+              <w:top w:w="72" w:type="dxa"/>
+              <w:left w:w="144" w:type="dxa"/>
+              <w:bottom w:w="72" w:type="dxa"/>
+              <w:right w:w="144" w:type="dxa"/>
+            </w:tcMar>
+          </w:tcPr>
+          <w:p>
+            <w:pPr>
+              <w:pStyle w:val="Heading2"/>
+            </w:pPr>
+            <w:bookmarkStart w:id="5" w:name="_GoBack"/>
+            <w:bookmarkEnd w:id="5"/>
+          </w:p>
+        </w:tc>
+        <w:tc>
+          <w:tcPr>
+            <w:tcW w:w="5298" w:type="dxa"/>
+            <w:tcBorders>
+              <w:top w:val="single" w:sz="8" w:space="0" w:color="FFFFFF"/>
+              <w:left w:val="single" w:sz="8" w:space="0" w:color="FFFFFF"/>
+              <w:bottom w:val="single" w:sz="8" w:space="0" w:color="FFFFFF"/>
+              <w:right w:val="single" w:sz="8" w:space="0" w:color="FFFFFF"/>
+            </w:tcBorders>
+            <w:shd w:val="clear" w:color="auto" w:fill="E9F0CD"/>
+            <w:tcMar>
+              <w:top w:w="72" w:type="dxa"/>
+              <w:left w:w="144" w:type="dxa"/>
+              <w:bottom w:w="72" w:type="dxa"/>
+              <w:right w:w="144" w:type="dxa"/>
+            </w:tcMar>
+          </w:tcPr>
+          <w:p>
+            <w:pPr>
+              <w:rPr>
+                <w:lang w:val="en-AU"/>
+              </w:rPr>
+            </w:pPr>
+          </w:p>
+        </w:tc>
+        <w:tc>
+          <w:tcPr>
+            <w:tcW w:w="1692" w:type="dxa"/>
+            <w:tcBorders>
+              <w:top w:val="single" w:sz="8" w:space="0" w:color="FFFFFF"/>
+              <w:left w:val="single" w:sz="8" w:space="0" w:color="FFFFFF"/>
+              <w:bottom w:val="single" w:sz="8" w:space="0" w:color="FFFFFF"/>
+              <w:right w:val="single" w:sz="8" w:space="0" w:color="FFFFFF"/>
+            </w:tcBorders>
+            <w:shd w:val="clear" w:color="auto" w:fill="E9F0CD"/>
+            <w:tcMar>
+              <w:top w:w="72" w:type="dxa"/>
+              <w:left w:w="144" w:type="dxa"/>
+              <w:bottom w:w="72" w:type="dxa"/>
+              <w:right w:w="144" w:type="dxa"/>
+            </w:tcMar>
+          </w:tcPr>
+          <w:p>
+            <w:pPr>
+              <w:pStyle w:val="ListParagraph"/>
+              <w:widowControl w:val="0"/>
+              <w:numPr>
+                <w:ilvl w:val="0"/>
+                <w:numId w:val="28"/>
+              </w:numPr>
+              <w:tabs>
+                <w:tab w:val="left" w:pos="208"/>
+              </w:tabs>
+              <w:spacing w:after="0" w:line="240" w:lineRule="auto"/>
+              <w:ind w:firstLine="0"/>
+              <w:contextualSpacing w:val="0"/>
+              <w:rPr>
+                <w:rFonts w:ascii="Arial"/>
+                <w:sz w:val="16"/>
+              </w:rPr>
+            </w:pPr>
+          </w:p>
+        </w:tc>
+        <w:tc>
+          <w:tcPr>
+            <w:tcW w:w="3158" w:type="dxa"/>
+            <w:tcBorders>
+              <w:top w:val="single" w:sz="8" w:space="0" w:color="FFFFFF"/>
+              <w:left w:val="single" w:sz="8" w:space="0" w:color="FFFFFF"/>
+              <w:bottom w:val="single" w:sz="8" w:space="0" w:color="FFFFFF"/>
+              <w:right w:val="single" w:sz="8" w:space="0" w:color="FFFFFF"/>
+            </w:tcBorders>
+            <w:shd w:val="clear" w:color="auto" w:fill="E9F0CD"/>
+            <w:tcMar>
+              <w:top w:w="72" w:type="dxa"/>
+              <w:left w:w="144" w:type="dxa"/>
+              <w:bottom w:w="72" w:type="dxa"/>
+              <w:right w:w="144" w:type="dxa"/>
+            </w:tcMar>
+          </w:tcPr>
+          <w:p>
+            <w:pPr>
+              <w:rPr>
+                <w:lang w:val="en-AU"/>
+              </w:rPr>
+            </w:pPr>
+          </w:p>
+        </w:tc>
+      </w:tr>
+    </w:tbl>
+    <w:p>
+      <w:pPr>
+        <w:pStyle w:val="Heading2"/>
+        <w:numPr>
+          <w:ilvl w:val="0"/>
+          <w:numId w:val="0"/>
+        </w:numPr>
+        <w:ind w:left="576"/>
+      </w:pPr>
+    </w:p>
+    <w:p/>
+    <w:p>
+      <w:pPr>
+        <w:pStyle w:val="Heading2"/>
+        <w:numPr>
+          <w:ilvl w:val="1"/>
+          <w:numId w:val="20"/>
+        </w:numPr>
+      </w:pPr>
+      <w:r>
+        <w:t>API – Classes, Interfaces and Methods</w:t>
+      </w:r>
+    </w:p>
+    <w:p/>
+    <w:p/>
+    <w:tbl>
+      <w:tblPr>
+        <w:tblW w:w="12800" w:type="dxa"/>
+        <w:tblCellMar>
+          <w:left w:w="0" w:type="dxa"/>
+          <w:right w:w="0" w:type="dxa"/>
+        </w:tblCellMar>
+        <w:tblLook w:val="0420" w:firstRow="1" w:lastRow="0" w:firstColumn="0" w:lastColumn="0" w:noHBand="0" w:noVBand="1"/>
+      </w:tblPr>
+      <w:tblGrid>
+        <w:gridCol w:w="3062"/>
+        <w:gridCol w:w="4443"/>
+        <w:gridCol w:w="2764"/>
+        <w:gridCol w:w="2531"/>
+      </w:tblGrid>
+      <w:tr>
+        <w:trPr>
+          <w:trHeight w:val="584"/>
+        </w:trPr>
+        <w:tc>
+          <w:tcPr>
+            <w:tcW w:w="2652" w:type="dxa"/>
+            <w:tcBorders>
+              <w:top w:val="single" w:sz="8" w:space="0" w:color="FFFFFF"/>
+              <w:left w:val="single" w:sz="8" w:space="0" w:color="FFFFFF"/>
+              <w:bottom w:val="single" w:sz="24" w:space="0" w:color="FFFFFF"/>
+              <w:right w:val="single" w:sz="8" w:space="0" w:color="FFFFFF"/>
+            </w:tcBorders>
+            <w:shd w:val="clear" w:color="auto" w:fill="C1D82F"/>
+            <w:tcMar>
+              <w:top w:w="72" w:type="dxa"/>
+              <w:left w:w="144" w:type="dxa"/>
+              <w:bottom w:w="72" w:type="dxa"/>
+              <w:right w:w="144" w:type="dxa"/>
+            </w:tcMar>
+            <w:hideMark/>
+          </w:tcPr>
+          <w:p>
+            <w:pPr>
+              <w:rPr>
+                <w:lang w:val="en-AU"/>
+              </w:rPr>
+            </w:pPr>
+            <w:r>
+              <w:rPr>
+                <w:lang w:val="en-AU"/>
+              </w:rPr>
+              <w:t>Item</w:t>
+            </w:r>
+          </w:p>
+        </w:tc>
+        <w:tc>
+          <w:tcPr>
+            <w:tcW w:w="5298" w:type="dxa"/>
+            <w:tcBorders>
+              <w:top w:val="single" w:sz="8" w:space="0" w:color="FFFFFF"/>
+              <w:left w:val="single" w:sz="8" w:space="0" w:color="FFFFFF"/>
+              <w:bottom w:val="single" w:sz="24" w:space="0" w:color="FFFFFF"/>
+              <w:right w:val="single" w:sz="8" w:space="0" w:color="FFFFFF"/>
+            </w:tcBorders>
+            <w:shd w:val="clear" w:color="auto" w:fill="C1D82F"/>
+            <w:tcMar>
+              <w:top w:w="72" w:type="dxa"/>
+              <w:left w:w="144" w:type="dxa"/>
+              <w:bottom w:w="72" w:type="dxa"/>
+              <w:right w:w="144" w:type="dxa"/>
+            </w:tcMar>
+            <w:hideMark/>
+          </w:tcPr>
+          <w:p>
+            <w:pPr>
+              <w:rPr>
+                <w:lang w:val="en-AU"/>
+              </w:rPr>
+            </w:pPr>
+            <w:r>
+              <w:rPr>
+                <w:lang w:val="en-AU"/>
+              </w:rPr>
+              <w:t>Location</w:t>
+            </w:r>
+          </w:p>
+        </w:tc>
+        <w:tc>
+          <w:tcPr>
+            <w:tcW w:w="1692" w:type="dxa"/>
+            <w:tcBorders>
+              <w:top w:val="single" w:sz="8" w:space="0" w:color="FFFFFF"/>
+              <w:left w:val="single" w:sz="8" w:space="0" w:color="FFFFFF"/>
+              <w:bottom w:val="single" w:sz="24" w:space="0" w:color="FFFFFF"/>
+              <w:right w:val="single" w:sz="8" w:space="0" w:color="FFFFFF"/>
+            </w:tcBorders>
+            <w:shd w:val="clear" w:color="auto" w:fill="C1D82F"/>
+            <w:tcMar>
+              <w:top w:w="72" w:type="dxa"/>
+              <w:left w:w="144" w:type="dxa"/>
+              <w:bottom w:w="72" w:type="dxa"/>
+              <w:right w:w="144" w:type="dxa"/>
+            </w:tcMar>
+            <w:hideMark/>
+          </w:tcPr>
+          <w:p>
+            <w:pPr>
+              <w:rPr>
+                <w:lang w:val="en-AU"/>
+              </w:rPr>
+            </w:pPr>
+            <w:r>
+              <w:rPr>
+                <w:lang w:val="en-AU"/>
+              </w:rPr>
+              <w:t>Property</w:t>
+            </w:r>
+          </w:p>
+        </w:tc>
+        <w:tc>
+          <w:tcPr>
+            <w:tcW w:w="3158" w:type="dxa"/>
+            <w:tcBorders>
+              <w:top w:val="single" w:sz="8" w:space="0" w:color="FFFFFF"/>
+              <w:left w:val="single" w:sz="8" w:space="0" w:color="FFFFFF"/>
+              <w:bottom w:val="single" w:sz="24" w:space="0" w:color="FFFFFF"/>
+              <w:right w:val="single" w:sz="8" w:space="0" w:color="FFFFFF"/>
+            </w:tcBorders>
+            <w:shd w:val="clear" w:color="auto" w:fill="C1D82F"/>
+            <w:tcMar>
+              <w:top w:w="72" w:type="dxa"/>
+              <w:left w:w="144" w:type="dxa"/>
+              <w:bottom w:w="72" w:type="dxa"/>
+              <w:right w:w="144" w:type="dxa"/>
+            </w:tcMar>
+            <w:hideMark/>
+          </w:tcPr>
+          <w:p>
+            <w:pPr>
               <w:rPr>
                 <w:lang w:val="en-AU"/>
               </w:rPr>
@@ -1538,16 +3311,25 @@
                 <w:ilvl w:val="0"/>
                 <w:numId w:val="0"/>
               </w:numPr>
-              <w:rPr>
-                <w:lang w:val="en-AU"/>
+              <w:ind w:left="576" w:right="-9" w:hanging="576"/>
+              <w:rPr>
+                <w:b w:val="0"/>
+                <w:bCs w:val="0"/>
               </w:rPr>
             </w:pPr>
-            <w:r>
-              <w:rPr>
-                <w:lang w:val="en-AU"/>
-              </w:rPr>
-              <w:t>AEM PIM Commerce Provider for Product Catalog</w:t>
-            </w:r>
+            <w:proofErr w:type="spellStart"/>
+            <w:r>
+              <w:lastRenderedPageBreak/>
+              <w:t>CommerceServiceFactory</w:t>
+            </w:r>
+            <w:proofErr w:type="spellEnd"/>
+          </w:p>
+          <w:p>
+            <w:pPr>
+              <w:rPr>
+                <w:lang w:val="en-AU"/>
+              </w:rPr>
+            </w:pPr>
           </w:p>
         </w:tc>
         <w:tc>
@@ -1570,27 +3352,45 @@
           </w:tcPr>
           <w:p>
             <w:pPr>
-              <w:pStyle w:val="Heading2"/>
-              <w:numPr>
-                <w:ilvl w:val="0"/>
-                <w:numId w:val="0"/>
-              </w:numPr>
-              <w:rPr>
-                <w:lang w:val="en-AU"/>
+              <w:ind w:left="110" w:right="-9"/>
+              <w:rPr>
+                <w:rFonts w:ascii="Arial" w:eastAsia="Arial" w:hAnsi="Arial" w:cs="Arial"/>
+                <w:sz w:val="16"/>
+                <w:szCs w:val="16"/>
               </w:rPr>
             </w:pPr>
             <w:r>
               <w:rPr>
-                <w:lang w:val="en-AU"/>
-              </w:rPr>
-              <w:t>/etc/commerce/products</w:t>
-            </w:r>
-            <w:r>
-              <w:rPr>
-                <w:lang w:val="en-AU"/>
-              </w:rPr>
-              <w:t>/&lt;catalog_identifier&gt;</w:t>
-            </w:r>
+                <w:rFonts w:ascii="Arial"/>
+                <w:i/>
+                <w:sz w:val="16"/>
+              </w:rPr>
+              <w:t>CQ commerce entry</w:t>
+            </w:r>
+            <w:r>
+              <w:rPr>
+                <w:rFonts w:ascii="Arial"/>
+                <w:i/>
+                <w:spacing w:val="-12"/>
+                <w:sz w:val="16"/>
+              </w:rPr>
+              <w:t xml:space="preserve"> </w:t>
+            </w:r>
+            <w:r>
+              <w:rPr>
+                <w:rFonts w:ascii="Arial"/>
+                <w:i/>
+                <w:sz w:val="16"/>
+              </w:rPr>
+              <w:t>point</w:t>
+            </w:r>
+          </w:p>
+          <w:p>
+            <w:pPr>
+              <w:rPr>
+                <w:lang w:val="en-AU"/>
+              </w:rPr>
+            </w:pPr>
           </w:p>
         </w:tc>
         <w:tc>
@@ -1613,29 +3413,64 @@
           </w:tcPr>
           <w:p>
             <w:pPr>
-              <w:pStyle w:val="Heading2"/>
-              <w:numPr>
-                <w:ilvl w:val="0"/>
-                <w:numId w:val="0"/>
-              </w:numPr>
-              <w:rPr>
-                <w:lang w:val="en-AU"/>
-              </w:rPr>
+              <w:pStyle w:val="BodyText"/>
+              <w:ind w:right="-9"/>
             </w:pPr>
-            <w:r>
-              <w:rPr>
-                <w:lang w:val="en-AU"/>
-              </w:rPr>
-              <w:t>c</w:t>
-            </w:r>
-            <w:bookmarkStart w:id="2" w:name="_GoBack"/>
-            <w:bookmarkEnd w:id="2"/>
-            <w:r>
-              <w:rPr>
-                <w:lang w:val="en-AU"/>
-              </w:rPr>
-              <w:t>q:commerceProvider</w:t>
-            </w:r>
+            <w:proofErr w:type="gramStart"/>
+            <w:r>
+              <w:t>.</w:t>
+            </w:r>
+            <w:proofErr w:type="spellStart"/>
+            <w:r>
+              <w:t>getCommerceService</w:t>
+            </w:r>
+            <w:proofErr w:type="spellEnd"/>
+            <w:proofErr w:type="gramEnd"/>
+            <w:r>
+              <w:t>()</w:t>
+            </w:r>
+          </w:p>
+          <w:p>
+            <w:pPr>
+              <w:rPr>
+                <w:lang w:val="en-AU"/>
+              </w:rPr>
+            </w:pPr>
+            <w:proofErr w:type="spellStart"/>
+            <w:proofErr w:type="gramStart"/>
+            <w:r>
+              <w:rPr>
+                <w:rFonts w:ascii="Arial"/>
+                <w:sz w:val="12"/>
+              </w:rPr>
+              <w:t>commerceProvider</w:t>
+            </w:r>
+            <w:proofErr w:type="spellEnd"/>
+            <w:proofErr w:type="gramEnd"/>
+            <w:r>
+              <w:rPr>
+                <w:rFonts w:ascii="Arial"/>
+                <w:sz w:val="12"/>
+              </w:rPr>
+              <w:t xml:space="preserve"> &lt;-&gt;</w:t>
+            </w:r>
+            <w:r>
+              <w:rPr>
+                <w:rFonts w:ascii="Arial"/>
+                <w:spacing w:val="-21"/>
+                <w:sz w:val="12"/>
+              </w:rPr>
+              <w:t xml:space="preserve"> </w:t>
+            </w:r>
+            <w:proofErr w:type="spellStart"/>
+            <w:r>
+              <w:rPr>
+                <w:rFonts w:ascii="Arial"/>
+                <w:sz w:val="12"/>
+              </w:rPr>
+              <w:t>cq:commerceProvider</w:t>
+            </w:r>
+            <w:proofErr w:type="spellEnd"/>
           </w:p>
         </w:tc>
         <w:tc>
@@ -1658,11 +3493,6 @@
           </w:tcPr>
           <w:p>
             <w:pPr>
-              <w:pStyle w:val="Heading2"/>
-              <w:numPr>
-                <w:ilvl w:val="0"/>
-                <w:numId w:val="0"/>
-              </w:numPr>
               <w:rPr>
                 <w:lang w:val="en-AU"/>
               </w:rPr>
@@ -1694,15 +3524,15 @@
           </w:tcPr>
           <w:p>
             <w:pPr>
-              <w:pStyle w:val="Heading2"/>
-              <w:numPr>
-                <w:ilvl w:val="0"/>
-                <w:numId w:val="0"/>
-              </w:numPr>
               <w:rPr>
                 <w:lang w:val="en-AU"/>
               </w:rPr>
             </w:pPr>
+            <w:proofErr w:type="spellStart"/>
+            <w:r>
+              <w:t>CommerceService</w:t>
+            </w:r>
+            <w:proofErr w:type="spellEnd"/>
           </w:p>
         </w:tc>
         <w:tc>
@@ -1725,11 +3555,51 @@
           </w:tcPr>
           <w:p>
             <w:pPr>
-              <w:pStyle w:val="Heading2"/>
-              <w:numPr>
-                <w:ilvl w:val="0"/>
-                <w:numId w:val="0"/>
-              </w:numPr>
+              <w:ind w:left="110" w:right="-9"/>
+              <w:rPr>
+                <w:rFonts w:ascii="Arial" w:eastAsia="Arial" w:hAnsi="Arial" w:cs="Arial"/>
+                <w:sz w:val="16"/>
+                <w:szCs w:val="16"/>
+              </w:rPr>
+            </w:pPr>
+            <w:proofErr w:type="gramStart"/>
+            <w:r>
+              <w:rPr>
+                <w:rFonts w:ascii="Arial"/>
+                <w:i/>
+                <w:sz w:val="16"/>
+              </w:rPr>
+              <w:t>root</w:t>
+            </w:r>
+            <w:proofErr w:type="gramEnd"/>
+            <w:r>
+              <w:rPr>
+                <w:rFonts w:ascii="Arial"/>
+                <w:i/>
+                <w:sz w:val="16"/>
+              </w:rPr>
+              <w:t xml:space="preserve"> of the Commerce</w:t>
+            </w:r>
+            <w:r>
+              <w:rPr>
+                <w:rFonts w:ascii="Arial"/>
+                <w:i/>
+                <w:spacing w:val="-21"/>
+                <w:sz w:val="16"/>
+              </w:rPr>
+              <w:t xml:space="preserve"> </w:t>
+            </w:r>
+            <w:r>
+              <w:rPr>
+                <w:rFonts w:ascii="Arial"/>
+                <w:i/>
+                <w:sz w:val="16"/>
+              </w:rPr>
+              <w:t>API</w:t>
+            </w:r>
+          </w:p>
+          <w:p>
+            <w:pPr>
               <w:rPr>
                 <w:lang w:val="en-AU"/>
               </w:rPr>
@@ -1756,11 +3626,6 @@
           </w:tcPr>
           <w:p>
             <w:pPr>
-              <w:pStyle w:val="Heading2"/>
-              <w:numPr>
-                <w:ilvl w:val="0"/>
-                <w:numId w:val="0"/>
-              </w:numPr>
               <w:rPr>
                 <w:lang w:val="en-AU"/>
               </w:rPr>
@@ -1787,11 +3652,6 @@
           </w:tcPr>
           <w:p>
             <w:pPr>
-              <w:pStyle w:val="Heading2"/>
-              <w:numPr>
-                <w:ilvl w:val="0"/>
-                <w:numId w:val="0"/>
-              </w:numPr>
               <w:rPr>
                 <w:lang w:val="en-AU"/>
               </w:rPr>
@@ -1823,11 +3683,6 @@
           </w:tcPr>
           <w:p>
             <w:pPr>
-              <w:pStyle w:val="Heading2"/>
-              <w:numPr>
-                <w:ilvl w:val="0"/>
-                <w:numId w:val="0"/>
-              </w:numPr>
               <w:rPr>
                 <w:lang w:val="en-AU"/>
               </w:rPr>
@@ -1854,11 +3709,6 @@
           </w:tcPr>
           <w:p>
             <w:pPr>
-              <w:pStyle w:val="Heading2"/>
-              <w:numPr>
-                <w:ilvl w:val="0"/>
-                <w:numId w:val="0"/>
-              </w:numPr>
               <w:rPr>
                 <w:lang w:val="en-AU"/>
               </w:rPr>
@@ -1885,11 +3735,6 @@
           </w:tcPr>
           <w:p>
             <w:pPr>
-              <w:pStyle w:val="Heading2"/>
-              <w:numPr>
-                <w:ilvl w:val="0"/>
-                <w:numId w:val="0"/>
-              </w:numPr>
               <w:rPr>
                 <w:lang w:val="en-AU"/>
               </w:rPr>
@@ -1916,11 +3761,6 @@
           </w:tcPr>
           <w:p>
             <w:pPr>
-              <w:pStyle w:val="Heading2"/>
-              <w:numPr>
-                <w:ilvl w:val="0"/>
-                <w:numId w:val="0"/>
-              </w:numPr>
               <w:rPr>
                 <w:lang w:val="en-AU"/>
               </w:rPr>
@@ -2027,12 +3867,11 @@
       <w:pPr>
         <w:pStyle w:val="Heading1"/>
       </w:pPr>
-      <w:bookmarkStart w:id="3" w:name="_Toc319235614"/>
+      <w:bookmarkStart w:id="6" w:name="_Toc319421609"/>
       <w:r>
-        <w:lastRenderedPageBreak/>
         <w:t>AEM Mobile On Demand Framework – Cheat Sheet</w:t>
       </w:r>
-      <w:bookmarkEnd w:id="3"/>
+      <w:bookmarkEnd w:id="6"/>
       <w:r>
         <w:t xml:space="preserve"> </w:t>
       </w:r>
@@ -2135,11 +3974,12 @@
       <w:pPr>
         <w:pStyle w:val="Heading1"/>
       </w:pPr>
-      <w:bookmarkStart w:id="4" w:name="_Toc319235615"/>
+      <w:bookmarkStart w:id="7" w:name="_Toc319421610"/>
       <w:r>
+        <w:lastRenderedPageBreak/>
         <w:t>AEM Screens Framework – Cheat Sheet</w:t>
       </w:r>
-      <w:bookmarkEnd w:id="4"/>
+      <w:bookmarkEnd w:id="7"/>
       <w:r>
         <w:t xml:space="preserve"> </w:t>
       </w:r>
@@ -2323,7 +4163,7 @@
         <w:noProof/>
         <w:color w:val="808080"/>
       </w:rPr>
-      <w:t>4</w:t>
+      <w:t>6</w:t>
     </w:r>
     <w:r>
       <w:rPr>
@@ -2431,7 +4271,7 @@
         <w:noProof/>
         <w:color w:val="808080"/>
       </w:rPr>
-      <w:t>5</w:t>
+      <w:t>7</w:t>
     </w:r>
     <w:r>
       <w:rPr>
@@ -2608,6 +4448,123 @@
     </w:lvl>
   </w:abstractNum>
   <w:abstractNum w:abstractNumId="2">
+    <w:nsid w:val="003A6255"/>
+    <w:multiLevelType w:val="hybridMultilevel"/>
+    <w:tmpl w:val="6AC6BF96"/>
+    <w:lvl w:ilvl="0" w:tplc="6B88C8A0">
+      <w:start w:val="1"/>
+      <w:numFmt w:val="bullet"/>
+      <w:lvlText w:val="-"/>
+      <w:lvlJc w:val="left"/>
+      <w:pPr>
+        <w:ind w:left="110" w:hanging="98"/>
+      </w:pPr>
+      <w:rPr>
+        <w:rFonts w:ascii="Arial" w:eastAsia="Arial" w:hAnsi="Arial" w:hint="default"/>
+        <w:spacing w:val="-10"/>
+        <w:w w:val="100"/>
+        <w:sz w:val="16"/>
+        <w:szCs w:val="16"/>
+      </w:rPr>
+    </w:lvl>
+    <w:lvl w:ilvl="1" w:tplc="4866092C">
+      <w:start w:val="1"/>
+      <w:numFmt w:val="bullet"/>
+      <w:lvlText w:val="•"/>
+      <w:lvlJc w:val="left"/>
+      <w:pPr>
+        <w:ind w:left="308" w:hanging="98"/>
+      </w:pPr>
+      <w:rPr>
+        <w:rFonts w:hint="default"/>
+      </w:rPr>
+    </w:lvl>
+    <w:lvl w:ilvl="2" w:tplc="51C687D4">
+      <w:start w:val="1"/>
+      <w:numFmt w:val="bullet"/>
+      <w:lvlText w:val="•"/>
+      <w:lvlJc w:val="left"/>
+      <w:pPr>
+        <w:ind w:left="496" w:hanging="98"/>
+      </w:pPr>
+      <w:rPr>
+        <w:rFonts w:hint="default"/>
+      </w:rPr>
+    </w:lvl>
+    <w:lvl w:ilvl="3" w:tplc="4EE632CE">
+      <w:start w:val="1"/>
+      <w:numFmt w:val="bullet"/>
+      <w:lvlText w:val="•"/>
+      <w:lvlJc w:val="left"/>
+      <w:pPr>
+        <w:ind w:left="684" w:hanging="98"/>
+      </w:pPr>
+      <w:rPr>
+        <w:rFonts w:hint="default"/>
+      </w:rPr>
+    </w:lvl>
+    <w:lvl w:ilvl="4" w:tplc="864461A2">
+      <w:start w:val="1"/>
+      <w:numFmt w:val="bullet"/>
+      <w:lvlText w:val="•"/>
+      <w:lvlJc w:val="left"/>
+      <w:pPr>
+        <w:ind w:left="872" w:hanging="98"/>
+      </w:pPr>
+      <w:rPr>
+        <w:rFonts w:hint="default"/>
+      </w:rPr>
+    </w:lvl>
+    <w:lvl w:ilvl="5" w:tplc="0A4C617E">
+      <w:start w:val="1"/>
+      <w:numFmt w:val="bullet"/>
+      <w:lvlText w:val="•"/>
+      <w:lvlJc w:val="left"/>
+      <w:pPr>
+        <w:ind w:left="1060" w:hanging="98"/>
+      </w:pPr>
+      <w:rPr>
+        <w:rFonts w:hint="default"/>
+      </w:rPr>
+    </w:lvl>
+    <w:lvl w:ilvl="6" w:tplc="9828BE04">
+      <w:start w:val="1"/>
+      <w:numFmt w:val="bullet"/>
+      <w:lvlText w:val="•"/>
+      <w:lvlJc w:val="left"/>
+      <w:pPr>
+        <w:ind w:left="1249" w:hanging="98"/>
+      </w:pPr>
+      <w:rPr>
+        <w:rFonts w:hint="default"/>
+      </w:rPr>
+    </w:lvl>
+    <w:lvl w:ilvl="7" w:tplc="496C324E">
+      <w:start w:val="1"/>
+      <w:numFmt w:val="bullet"/>
+      <w:lvlText w:val="•"/>
+      <w:lvlJc w:val="left"/>
+      <w:pPr>
+        <w:ind w:left="1437" w:hanging="98"/>
+      </w:pPr>
+      <w:rPr>
+        <w:rFonts w:hint="default"/>
+      </w:rPr>
+    </w:lvl>
+    <w:lvl w:ilvl="8" w:tplc="375C0D32">
+      <w:start w:val="1"/>
+      <w:numFmt w:val="bullet"/>
+      <w:lvlText w:val="•"/>
+      <w:lvlJc w:val="left"/>
+      <w:pPr>
+        <w:ind w:left="1625" w:hanging="98"/>
+      </w:pPr>
+      <w:rPr>
+        <w:rFonts w:hint="default"/>
+      </w:rPr>
+    </w:lvl>
+  </w:abstractNum>
+  <w:abstractNum w:abstractNumId="3">
     <w:nsid w:val="00F553F8"/>
     <w:multiLevelType w:val="multilevel"/>
     <w:tmpl w:val="FA66AAF4"/>
@@ -2702,7 +4659,7 @@
       </w:pPr>
     </w:lvl>
   </w:abstractNum>
-  <w:abstractNum w:abstractNumId="3">
+  <w:abstractNum w:abstractNumId="4">
     <w:nsid w:val="09CC0BB1"/>
     <w:multiLevelType w:val="hybridMultilevel"/>
     <w:tmpl w:val="7286F8CC"/>
@@ -2788,7 +4745,7 @@
       </w:pPr>
     </w:lvl>
   </w:abstractNum>
-  <w:abstractNum w:abstractNumId="4">
+  <w:abstractNum w:abstractNumId="5">
     <w:nsid w:val="09D97FB2"/>
     <w:multiLevelType w:val="hybridMultilevel"/>
     <w:tmpl w:val="595A6AA0"/>
@@ -2901,7 +4858,7 @@
       </w:rPr>
     </w:lvl>
   </w:abstractNum>
-  <w:abstractNum w:abstractNumId="5">
+  <w:abstractNum w:abstractNumId="6">
     <w:nsid w:val="0B545342"/>
     <w:multiLevelType w:val="hybridMultilevel"/>
     <w:tmpl w:val="2464671E"/>
@@ -3014,7 +4971,7 @@
       </w:rPr>
     </w:lvl>
   </w:abstractNum>
-  <w:abstractNum w:abstractNumId="6">
+  <w:abstractNum w:abstractNumId="7">
     <w:nsid w:val="0DBA4A03"/>
     <w:multiLevelType w:val="hybridMultilevel"/>
     <w:tmpl w:val="36A83234"/>
@@ -3127,7 +5084,7 @@
       </w:rPr>
     </w:lvl>
   </w:abstractNum>
-  <w:abstractNum w:abstractNumId="7">
+  <w:abstractNum w:abstractNumId="8">
     <w:nsid w:val="143442E2"/>
     <w:multiLevelType w:val="multilevel"/>
     <w:tmpl w:val="04090025"/>
@@ -3213,7 +5170,7 @@
       </w:pPr>
     </w:lvl>
   </w:abstractNum>
-  <w:abstractNum w:abstractNumId="8">
+  <w:abstractNum w:abstractNumId="9">
     <w:nsid w:val="1AF679E3"/>
     <w:multiLevelType w:val="hybridMultilevel"/>
     <w:tmpl w:val="03BECB98"/>
@@ -3326,7 +5283,7 @@
       </w:rPr>
     </w:lvl>
   </w:abstractNum>
-  <w:abstractNum w:abstractNumId="9">
+  <w:abstractNum w:abstractNumId="10">
     <w:nsid w:val="24016493"/>
     <w:multiLevelType w:val="hybridMultilevel"/>
     <w:tmpl w:val="6AF000AE"/>
@@ -3447,7 +5404,7 @@
       </w:rPr>
     </w:lvl>
   </w:abstractNum>
-  <w:abstractNum w:abstractNumId="10">
+  <w:abstractNum w:abstractNumId="11">
     <w:nsid w:val="26913554"/>
     <w:multiLevelType w:val="hybridMultilevel"/>
     <w:tmpl w:val="272ACC62"/>
@@ -3560,7 +5517,7 @@
       </w:rPr>
     </w:lvl>
   </w:abstractNum>
-  <w:abstractNum w:abstractNumId="11">
+  <w:abstractNum w:abstractNumId="12">
     <w:nsid w:val="27D67B14"/>
     <w:multiLevelType w:val="hybridMultilevel"/>
     <w:tmpl w:val="E050E902"/>
@@ -3673,7 +5630,7 @@
       </w:rPr>
     </w:lvl>
   </w:abstractNum>
-  <w:abstractNum w:abstractNumId="12">
+  <w:abstractNum w:abstractNumId="13">
     <w:nsid w:val="2C69664C"/>
     <w:multiLevelType w:val="hybridMultilevel"/>
     <w:tmpl w:val="801E995C"/>
@@ -3786,7 +5743,7 @@
       </w:rPr>
     </w:lvl>
   </w:abstractNum>
-  <w:abstractNum w:abstractNumId="13">
+  <w:abstractNum w:abstractNumId="14">
     <w:nsid w:val="302F3C53"/>
     <w:multiLevelType w:val="hybridMultilevel"/>
     <w:tmpl w:val="83AE133C"/>
@@ -3899,7 +5856,124 @@
       </w:rPr>
     </w:lvl>
   </w:abstractNum>
-  <w:abstractNum w:abstractNumId="14">
+  <w:abstractNum w:abstractNumId="15">
+    <w:nsid w:val="463A67DE"/>
+    <w:multiLevelType w:val="hybridMultilevel"/>
+    <w:tmpl w:val="E4760BAE"/>
+    <w:lvl w:ilvl="0" w:tplc="56162510">
+      <w:start w:val="1"/>
+      <w:numFmt w:val="bullet"/>
+      <w:lvlText w:val="-"/>
+      <w:lvlJc w:val="left"/>
+      <w:pPr>
+        <w:ind w:left="207" w:hanging="98"/>
+      </w:pPr>
+      <w:rPr>
+        <w:rFonts w:ascii="Arial" w:eastAsia="Arial" w:hAnsi="Arial" w:hint="default"/>
+        <w:spacing w:val="-10"/>
+        <w:w w:val="100"/>
+        <w:sz w:val="16"/>
+        <w:szCs w:val="16"/>
+      </w:rPr>
+    </w:lvl>
+    <w:lvl w:ilvl="1" w:tplc="2C809B32">
+      <w:start w:val="1"/>
+      <w:numFmt w:val="bullet"/>
+      <w:lvlText w:val="•"/>
+      <w:lvlJc w:val="left"/>
+      <w:pPr>
+        <w:ind w:left="385" w:hanging="98"/>
+      </w:pPr>
+      <w:rPr>
+        <w:rFonts w:hint="default"/>
+      </w:rPr>
+    </w:lvl>
+    <w:lvl w:ilvl="2" w:tplc="44247A68">
+      <w:start w:val="1"/>
+      <w:numFmt w:val="bullet"/>
+      <w:lvlText w:val="•"/>
+      <w:lvlJc w:val="left"/>
+      <w:pPr>
+        <w:ind w:left="570" w:hanging="98"/>
+      </w:pPr>
+      <w:rPr>
+        <w:rFonts w:hint="default"/>
+      </w:rPr>
+    </w:lvl>
+    <w:lvl w:ilvl="3" w:tplc="8F0EA2D6">
+      <w:start w:val="1"/>
+      <w:numFmt w:val="bullet"/>
+      <w:lvlText w:val="•"/>
+      <w:lvlJc w:val="left"/>
+      <w:pPr>
+        <w:ind w:left="756" w:hanging="98"/>
+      </w:pPr>
+      <w:rPr>
+        <w:rFonts w:hint="default"/>
+      </w:rPr>
+    </w:lvl>
+    <w:lvl w:ilvl="4" w:tplc="6876DBDA">
+      <w:start w:val="1"/>
+      <w:numFmt w:val="bullet"/>
+      <w:lvlText w:val="•"/>
+      <w:lvlJc w:val="left"/>
+      <w:pPr>
+        <w:ind w:left="941" w:hanging="98"/>
+      </w:pPr>
+      <w:rPr>
+        <w:rFonts w:hint="default"/>
+      </w:rPr>
+    </w:lvl>
+    <w:lvl w:ilvl="5" w:tplc="D2FCA8E6">
+      <w:start w:val="1"/>
+      <w:numFmt w:val="bullet"/>
+      <w:lvlText w:val="•"/>
+      <w:lvlJc w:val="left"/>
+      <w:pPr>
+        <w:ind w:left="1127" w:hanging="98"/>
+      </w:pPr>
+      <w:rPr>
+        <w:rFonts w:hint="default"/>
+      </w:rPr>
+    </w:lvl>
+    <w:lvl w:ilvl="6" w:tplc="1A5A5A5E">
+      <w:start w:val="1"/>
+      <w:numFmt w:val="bullet"/>
+      <w:lvlText w:val="•"/>
+      <w:lvlJc w:val="left"/>
+      <w:pPr>
+        <w:ind w:left="1312" w:hanging="98"/>
+      </w:pPr>
+      <w:rPr>
+        <w:rFonts w:hint="default"/>
+      </w:rPr>
+    </w:lvl>
+    <w:lvl w:ilvl="7" w:tplc="45869DB8">
+      <w:start w:val="1"/>
+      <w:numFmt w:val="bullet"/>
+      <w:lvlText w:val="•"/>
+      <w:lvlJc w:val="left"/>
+      <w:pPr>
+        <w:ind w:left="1497" w:hanging="98"/>
+      </w:pPr>
+      <w:rPr>
+        <w:rFonts w:hint="default"/>
+      </w:rPr>
+    </w:lvl>
+    <w:lvl w:ilvl="8" w:tplc="44F6E43C">
+      <w:start w:val="1"/>
+      <w:numFmt w:val="bullet"/>
+      <w:lvlText w:val="•"/>
+      <w:lvlJc w:val="left"/>
+      <w:pPr>
+        <w:ind w:left="1683" w:hanging="98"/>
+      </w:pPr>
+      <w:rPr>
+        <w:rFonts w:hint="default"/>
+      </w:rPr>
+    </w:lvl>
+  </w:abstractNum>
+  <w:abstractNum w:abstractNumId="16">
     <w:nsid w:val="60277FD7"/>
     <w:multiLevelType w:val="hybridMultilevel"/>
     <w:tmpl w:val="CDB642E0"/>
@@ -3985,7 +6059,7 @@
       </w:pPr>
     </w:lvl>
   </w:abstractNum>
-  <w:abstractNum w:abstractNumId="15">
+  <w:abstractNum w:abstractNumId="17">
     <w:nsid w:val="626455F0"/>
     <w:multiLevelType w:val="hybridMultilevel"/>
     <w:tmpl w:val="090C68A6"/>
@@ -4098,7 +6172,7 @@
       </w:rPr>
     </w:lvl>
   </w:abstractNum>
-  <w:abstractNum w:abstractNumId="16">
+  <w:abstractNum w:abstractNumId="18">
     <w:nsid w:val="656063AA"/>
     <w:multiLevelType w:val="hybridMultilevel"/>
     <w:tmpl w:val="489E4ABE"/>
@@ -4211,7 +6285,7 @@
       </w:rPr>
     </w:lvl>
   </w:abstractNum>
-  <w:abstractNum w:abstractNumId="17">
+  <w:abstractNum w:abstractNumId="19">
     <w:nsid w:val="65BB0C98"/>
     <w:multiLevelType w:val="hybridMultilevel"/>
     <w:tmpl w:val="EF3461D0"/>
@@ -4324,7 +6398,7 @@
       </w:rPr>
     </w:lvl>
   </w:abstractNum>
-  <w:abstractNum w:abstractNumId="18">
+  <w:abstractNum w:abstractNumId="20">
     <w:nsid w:val="68A3029B"/>
     <w:multiLevelType w:val="multilevel"/>
     <w:tmpl w:val="E54AEA62"/>
@@ -4410,7 +6484,7 @@
       </w:pPr>
     </w:lvl>
   </w:abstractNum>
-  <w:abstractNum w:abstractNumId="19">
+  <w:abstractNum w:abstractNumId="21">
     <w:nsid w:val="6C32121D"/>
     <w:multiLevelType w:val="hybridMultilevel"/>
     <w:tmpl w:val="23885CF2"/>
@@ -4496,7 +6570,7 @@
       </w:pPr>
     </w:lvl>
   </w:abstractNum>
-  <w:abstractNum w:abstractNumId="20">
+  <w:abstractNum w:abstractNumId="22">
     <w:nsid w:val="6F0D0DC2"/>
     <w:multiLevelType w:val="hybridMultilevel"/>
     <w:tmpl w:val="E0E08F70"/>
@@ -4609,7 +6683,7 @@
       </w:rPr>
     </w:lvl>
   </w:abstractNum>
-  <w:abstractNum w:abstractNumId="21">
+  <w:abstractNum w:abstractNumId="23">
     <w:nsid w:val="70681872"/>
     <w:multiLevelType w:val="hybridMultilevel"/>
     <w:tmpl w:val="CDB642E0"/>
@@ -4695,7 +6769,7 @@
       </w:pPr>
     </w:lvl>
   </w:abstractNum>
-  <w:abstractNum w:abstractNumId="22">
+  <w:abstractNum w:abstractNumId="24">
     <w:nsid w:val="75F03B66"/>
     <w:multiLevelType w:val="hybridMultilevel"/>
     <w:tmpl w:val="033C7610"/>
@@ -4808,7 +6882,7 @@
       </w:rPr>
     </w:lvl>
   </w:abstractNum>
-  <w:abstractNum w:abstractNumId="23">
+  <w:abstractNum w:abstractNumId="25">
     <w:nsid w:val="796978FD"/>
     <w:multiLevelType w:val="hybridMultilevel"/>
     <w:tmpl w:val="AFB663A2"/>
@@ -4922,67 +6996,67 @@
     </w:lvl>
   </w:abstractNum>
   <w:num w:numId="1">
-    <w:abstractNumId w:val="11"/>
+    <w:abstractNumId w:val="12"/>
   </w:num>
   <w:num w:numId="2">
     <w:abstractNumId w:val="0"/>
   </w:num>
   <w:num w:numId="3">
-    <w:abstractNumId w:val="23"/>
+    <w:abstractNumId w:val="25"/>
   </w:num>
   <w:num w:numId="4">
-    <w:abstractNumId w:val="8"/>
+    <w:abstractNumId w:val="9"/>
   </w:num>
   <w:num w:numId="5">
+    <w:abstractNumId w:val="19"/>
+  </w:num>
+  <w:num w:numId="6">
+    <w:abstractNumId w:val="14"/>
+  </w:num>
+  <w:num w:numId="7">
     <w:abstractNumId w:val="17"/>
   </w:num>
-  <w:num w:numId="6">
+  <w:num w:numId="8">
+    <w:abstractNumId w:val="7"/>
+  </w:num>
+  <w:num w:numId="9">
+    <w:abstractNumId w:val="5"/>
+  </w:num>
+  <w:num w:numId="10">
+    <w:abstractNumId w:val="11"/>
+  </w:num>
+  <w:num w:numId="11">
+    <w:abstractNumId w:val="24"/>
+  </w:num>
+  <w:num w:numId="12">
+    <w:abstractNumId w:val="22"/>
+  </w:num>
+  <w:num w:numId="13">
+    <w:abstractNumId w:val="6"/>
+  </w:num>
+  <w:num w:numId="14">
     <w:abstractNumId w:val="13"/>
   </w:num>
-  <w:num w:numId="7">
-    <w:abstractNumId w:val="15"/>
-  </w:num>
-  <w:num w:numId="8">
-    <w:abstractNumId w:val="6"/>
-  </w:num>
-  <w:num w:numId="9">
-    <w:abstractNumId w:val="4"/>
-  </w:num>
-  <w:num w:numId="10">
-    <w:abstractNumId w:val="10"/>
-  </w:num>
-  <w:num w:numId="11">
-    <w:abstractNumId w:val="22"/>
-  </w:num>
-  <w:num w:numId="12">
-    <w:abstractNumId w:val="20"/>
-  </w:num>
-  <w:num w:numId="13">
-    <w:abstractNumId w:val="5"/>
-  </w:num>
-  <w:num w:numId="14">
-    <w:abstractNumId w:val="12"/>
-  </w:num>
   <w:num w:numId="15">
-    <w:abstractNumId w:val="16"/>
+    <w:abstractNumId w:val="18"/>
   </w:num>
   <w:num w:numId="16">
-    <w:abstractNumId w:val="19"/>
+    <w:abstractNumId w:val="21"/>
   </w:num>
   <w:num w:numId="17">
-    <w:abstractNumId w:val="21"/>
+    <w:abstractNumId w:val="23"/>
   </w:num>
   <w:num w:numId="18">
     <w:abstractNumId w:val="1"/>
   </w:num>
   <w:num w:numId="19">
-    <w:abstractNumId w:val="9"/>
+    <w:abstractNumId w:val="10"/>
   </w:num>
   <w:num w:numId="20">
-    <w:abstractNumId w:val="2"/>
+    <w:abstractNumId w:val="3"/>
   </w:num>
   <w:num w:numId="21">
-    <w:abstractNumId w:val="2"/>
+    <w:abstractNumId w:val="3"/>
     <w:lvlOverride w:ilvl="0">
       <w:startOverride w:val="1"/>
     </w:lvlOverride>
@@ -5012,19 +7086,25 @@
     </w:lvlOverride>
   </w:num>
   <w:num w:numId="22">
-    <w:abstractNumId w:val="2"/>
+    <w:abstractNumId w:val="3"/>
   </w:num>
   <w:num w:numId="23">
-    <w:abstractNumId w:val="18"/>
+    <w:abstractNumId w:val="20"/>
   </w:num>
   <w:num w:numId="24">
-    <w:abstractNumId w:val="14"/>
+    <w:abstractNumId w:val="16"/>
   </w:num>
   <w:num w:numId="25">
-    <w:abstractNumId w:val="7"/>
+    <w:abstractNumId w:val="8"/>
   </w:num>
   <w:num w:numId="26">
-    <w:abstractNumId w:val="3"/>
+    <w:abstractNumId w:val="4"/>
+  </w:num>
+  <w:num w:numId="27">
+    <w:abstractNumId w:val="15"/>
+  </w:num>
+  <w:num w:numId="28">
+    <w:abstractNumId w:val="2"/>
   </w:num>
   <w:numIdMacAtCleanup w:val="15"/>
 </w:numbering>
@@ -7337,7 +9417,7 @@
 </file>
 
 <file path=customXml/itemProps1.xml><?xml version="1.0" encoding="utf-8"?>
-<ds:datastoreItem xmlns:ds="http://schemas.openxmlformats.org/officeDocument/2006/customXml" ds:itemID="{6CB691A5-2F53-3342-A955-817D4EE84CBD}">
+<ds:datastoreItem xmlns:ds="http://schemas.openxmlformats.org/officeDocument/2006/customXml" ds:itemID="{67044BD7-3082-5443-A5FA-46DD1E9F0A29}">
   <ds:schemaRefs>
     <ds:schemaRef ds:uri="http://schemas.openxmlformats.org/officeDocument/2006/bibliography"/>
   </ds:schemaRefs>

</xml_diff>